<commit_message>
Checking in EDA and Task 2 Changes
</commit_message>
<xml_diff>
--- a/D195_task_2_Shawn Watts.docx
+++ b/D195_task_2_Shawn Watts.docx
@@ -7097,6 +7097,27 @@
     </w:p>
     <w:p>
       <w:pPr>
+        <w:pStyle w:val="Heading2"/>
+        <w:spacing w:before="0" w:line="480" w:lineRule="auto"/>
+        <w:rPr>
+          <w:color w:val="000000" w:themeColor="text1"/>
+          <w:sz w:val="24"/>
+          <w:szCs w:val="24"/>
+        </w:rPr>
+      </w:pPr>
+      <w:bookmarkStart w:id="22" w:name="_Toc1169566000"/>
+      <w:r>
+        <w:rPr>
+          <w:color w:val="000000" w:themeColor="text1"/>
+          <w:sz w:val="24"/>
+          <w:szCs w:val="24"/>
+        </w:rPr>
+        <w:t>C.1 Hypothesis</w:t>
+      </w:r>
+      <w:bookmarkEnd w:id="22"/>
+    </w:p>
+    <w:p>
+      <w:pPr>
         <w:spacing w:line="480" w:lineRule="auto"/>
         <w:ind w:firstLine="720"/>
         <w:rPr>
@@ -7109,21 +7130,92 @@
           <w:sz w:val="24"/>
           <w:szCs w:val="24"/>
         </w:rPr>
-        <w:t xml:space="preserve">In this </w:t>
-      </w:r>
-      <w:r>
-        <w:rPr>
-          <w:sz w:val="24"/>
-          <w:szCs w:val="24"/>
-        </w:rPr>
-        <w:t>part</w:t>
-      </w:r>
-      <w:r>
-        <w:rPr>
-          <w:sz w:val="24"/>
-          <w:szCs w:val="24"/>
-        </w:rPr>
-        <w:t>, you will discuss the design details of your Capstone data analytics solution. </w:t>
+        <w:t>H</w:t>
+      </w:r>
+      <w:proofErr w:type="gramStart"/>
+      <w:r>
+        <w:rPr>
+          <w:sz w:val="24"/>
+          <w:szCs w:val="24"/>
+          <w:vertAlign w:val="subscript"/>
+        </w:rPr>
+        <w:t xml:space="preserve">0 </w:t>
+      </w:r>
+      <w:r>
+        <w:rPr>
+          <w:sz w:val="24"/>
+          <w:szCs w:val="24"/>
+        </w:rPr>
+        <w:t>:</w:t>
+      </w:r>
+      <w:proofErr w:type="gramEnd"/>
+      <w:r>
+        <w:rPr>
+          <w:sz w:val="24"/>
+          <w:szCs w:val="24"/>
+          <w:vertAlign w:val="subscript"/>
+        </w:rPr>
+        <w:t xml:space="preserve"> </w:t>
+      </w:r>
+      <w:r>
+        <w:rPr>
+          <w:sz w:val="24"/>
+          <w:szCs w:val="24"/>
+        </w:rPr>
+        <w:t>There is no difference in the means between the outlier users from the non-outlier users.</w:t>
+      </w:r>
+    </w:p>
+    <w:p>
+      <w:pPr>
+        <w:spacing w:line="480" w:lineRule="auto"/>
+        <w:ind w:firstLine="720"/>
+        <w:rPr>
+          <w:sz w:val="24"/>
+          <w:szCs w:val="24"/>
+        </w:rPr>
+      </w:pPr>
+      <w:r>
+        <w:rPr>
+          <w:sz w:val="24"/>
+          <w:szCs w:val="24"/>
+        </w:rPr>
+        <w:t>H</w:t>
+      </w:r>
+      <w:r>
+        <w:rPr>
+          <w:sz w:val="24"/>
+          <w:szCs w:val="24"/>
+          <w:vertAlign w:val="subscript"/>
+        </w:rPr>
+        <w:t>1</w:t>
+      </w:r>
+      <w:r>
+        <w:rPr>
+          <w:sz w:val="24"/>
+          <w:szCs w:val="24"/>
+        </w:rPr>
+        <w:t xml:space="preserve">: The outlier user means are greater than the non-outlier user means. </w:t>
+      </w:r>
+    </w:p>
+    <w:p>
+      <w:pPr>
+        <w:rPr>
+          <w:rFonts w:asciiTheme="majorHAnsi" w:eastAsiaTheme="majorEastAsia" w:hAnsiTheme="majorHAnsi" w:cstheme="majorBidi"/>
+          <w:b/>
+          <w:bCs/>
+          <w:color w:val="000000" w:themeColor="text1"/>
+          <w:sz w:val="24"/>
+          <w:szCs w:val="24"/>
+        </w:rPr>
+      </w:pPr>
+      <w:bookmarkStart w:id="23" w:name="_Toc1622461191"/>
+      <w:r>
+        <w:rPr>
+          <w:color w:val="000000" w:themeColor="text1"/>
+          <w:sz w:val="24"/>
+          <w:szCs w:val="24"/>
+        </w:rPr>
+        <w:br w:type="page"/>
       </w:r>
     </w:p>
     <w:p>
@@ -7136,60 +7228,83 @@
           <w:szCs w:val="24"/>
         </w:rPr>
       </w:pPr>
-      <w:bookmarkStart w:id="22" w:name="_Toc1169566000"/>
       <w:r>
         <w:rPr>
           <w:color w:val="000000" w:themeColor="text1"/>
           <w:sz w:val="24"/>
           <w:szCs w:val="24"/>
         </w:rPr>
-        <w:t>C.1 Hypothesis</w:t>
-      </w:r>
-      <w:bookmarkEnd w:id="22"/>
+        <w:lastRenderedPageBreak/>
+        <w:t xml:space="preserve">C.2 </w:t>
+      </w:r>
+      <w:r>
+        <w:rPr>
+          <w:color w:val="000000" w:themeColor="text1"/>
+          <w:sz w:val="24"/>
+          <w:szCs w:val="24"/>
+        </w:rPr>
+        <w:t>and C.2.</w:t>
+      </w:r>
+      <w:proofErr w:type="gramStart"/>
+      <w:r>
+        <w:rPr>
+          <w:color w:val="000000" w:themeColor="text1"/>
+          <w:sz w:val="24"/>
+          <w:szCs w:val="24"/>
+        </w:rPr>
+        <w:t>A</w:t>
+      </w:r>
+      <w:proofErr w:type="gramEnd"/>
+      <w:r>
+        <w:rPr>
+          <w:color w:val="000000" w:themeColor="text1"/>
+          <w:sz w:val="24"/>
+          <w:szCs w:val="24"/>
+        </w:rPr>
+        <w:t xml:space="preserve"> </w:t>
+      </w:r>
+      <w:r>
+        <w:rPr>
+          <w:color w:val="000000" w:themeColor="text1"/>
+          <w:sz w:val="24"/>
+          <w:szCs w:val="24"/>
+        </w:rPr>
+        <w:t>Analytical Method</w:t>
+      </w:r>
+      <w:bookmarkEnd w:id="23"/>
     </w:p>
     <w:p>
       <w:pPr>
         <w:spacing w:line="480" w:lineRule="auto"/>
-        <w:ind w:firstLine="720"/>
-        <w:rPr>
-          <w:color w:val="00B050"/>
-          <w:sz w:val="24"/>
-          <w:szCs w:val="24"/>
-        </w:rPr>
-      </w:pPr>
-      <w:r>
-        <w:rPr>
-          <w:b/>
-          <w:bCs/>
-          <w:color w:val="00B050"/>
-          <w:sz w:val="24"/>
-          <w:szCs w:val="24"/>
-        </w:rPr>
-        <w:t xml:space="preserve">Rubric </w:t>
-      </w:r>
-      <w:r>
-        <w:rPr>
-          <w:b/>
-          <w:bCs/>
-          <w:color w:val="00B050"/>
-          <w:sz w:val="24"/>
-          <w:szCs w:val="24"/>
-        </w:rPr>
-        <w:t>C1</w:t>
-      </w:r>
-      <w:r>
-        <w:rPr>
-          <w:b/>
-          <w:bCs/>
-          <w:color w:val="00B050"/>
-          <w:sz w:val="24"/>
-          <w:szCs w:val="24"/>
-        </w:rPr>
-        <w:t>:</w:t>
-      </w:r>
-      <w:r>
-        <w:rPr>
-          <w:color w:val="00B050"/>
+        <w:ind w:firstLine="360"/>
+        <w:rPr>
+          <w:sz w:val="24"/>
+          <w:szCs w:val="24"/>
+        </w:rPr>
+      </w:pPr>
+      <w:r>
+        <w:rPr>
+          <w:sz w:val="24"/>
+          <w:szCs w:val="24"/>
+        </w:rPr>
+        <w:t xml:space="preserve">I will explore the raw data and try to understand what is going on and what I need to do. </w:t>
+      </w:r>
+      <w:r>
+        <w:rPr>
+          <w:sz w:val="24"/>
+          <w:szCs w:val="24"/>
+        </w:rPr>
+        <w:t>I will summarize the user data set</w:t>
+      </w:r>
+      <w:r>
+        <w:rPr>
+          <w:sz w:val="24"/>
+          <w:szCs w:val="24"/>
+        </w:rPr>
+        <w:t>, explore, and clean.</w:t>
+      </w:r>
+      <w:r>
+        <w:rPr>
           <w:sz w:val="24"/>
           <w:szCs w:val="24"/>
         </w:rPr>
@@ -7197,92 +7312,213 @@
       </w:r>
       <w:r>
         <w:rPr>
-          <w:color w:val="00B050"/>
-          <w:sz w:val="24"/>
-          <w:szCs w:val="24"/>
-        </w:rPr>
-        <w:t>The hypothesis is clearly stated and well aligned with the research question or organizational need identified in part A1</w:t>
-      </w:r>
-      <w:r>
-        <w:rPr>
-          <w:color w:val="00B050"/>
+          <w:sz w:val="24"/>
+          <w:szCs w:val="24"/>
+        </w:rPr>
+        <w:t xml:space="preserve">I will </w:t>
+      </w:r>
+      <w:r>
+        <w:rPr>
+          <w:sz w:val="24"/>
+          <w:szCs w:val="24"/>
+        </w:rPr>
+        <w:t xml:space="preserve">create a single PCA component from the relevant features. There are over 14 million users in the summarized data set. There are multiple columns I will need to rank </w:t>
+      </w:r>
+      <w:proofErr w:type="gramStart"/>
+      <w:r>
+        <w:rPr>
+          <w:sz w:val="24"/>
+          <w:szCs w:val="24"/>
+        </w:rPr>
+        <w:t>on</w:t>
+      </w:r>
+      <w:proofErr w:type="gramEnd"/>
+      <w:r>
+        <w:rPr>
+          <w:sz w:val="24"/>
+          <w:szCs w:val="24"/>
+        </w:rPr>
+        <w:t xml:space="preserve"> and it would be too much trial and error without a method. I will want the right tail of this data.</w:t>
+      </w:r>
+    </w:p>
+    <w:p>
+      <w:pPr>
+        <w:spacing w:line="480" w:lineRule="auto"/>
+        <w:ind w:firstLine="360"/>
+        <w:rPr>
+          <w:sz w:val="24"/>
+          <w:szCs w:val="24"/>
+        </w:rPr>
+      </w:pPr>
+      <w:r>
+        <w:rPr>
+          <w:sz w:val="24"/>
+          <w:szCs w:val="24"/>
+        </w:rPr>
+        <w:t>I will take everything to the right of 95</w:t>
+      </w:r>
+      <w:r>
+        <w:rPr>
+          <w:sz w:val="24"/>
+          <w:szCs w:val="24"/>
+          <w:vertAlign w:val="superscript"/>
+        </w:rPr>
+        <w:t>th</w:t>
+      </w:r>
+      <w:r>
+        <w:rPr>
+          <w:sz w:val="24"/>
+          <w:szCs w:val="24"/>
+        </w:rPr>
+        <w:t xml:space="preserve"> percentile using that single PCA component. We know we want users in the right tail. I</w:t>
+      </w:r>
+      <w:r>
+        <w:rPr>
+          <w:sz w:val="24"/>
+          <w:szCs w:val="24"/>
+        </w:rPr>
+        <w:t>t would be appropriate to choose users we know we want to target, so that my algorithms downstream can run faster. From here I will analyze the data for the most useful features.</w:t>
+      </w:r>
+    </w:p>
+    <w:p>
+      <w:pPr>
+        <w:spacing w:line="480" w:lineRule="auto"/>
+        <w:ind w:firstLine="360"/>
+        <w:rPr>
+          <w:sz w:val="24"/>
+          <w:szCs w:val="24"/>
+        </w:rPr>
+      </w:pPr>
+      <w:r>
+        <w:rPr>
+          <w:sz w:val="24"/>
+          <w:szCs w:val="24"/>
+        </w:rPr>
+        <w:t xml:space="preserve">I will then train an Isolation Forest </w:t>
+      </w:r>
+      <w:proofErr w:type="spellStart"/>
+      <w:r>
+        <w:rPr>
+          <w:sz w:val="24"/>
+          <w:szCs w:val="24"/>
+        </w:rPr>
+        <w:t>algrorithm</w:t>
+      </w:r>
+      <w:proofErr w:type="spellEnd"/>
+      <w:r>
+        <w:rPr>
+          <w:sz w:val="24"/>
+          <w:szCs w:val="24"/>
+        </w:rPr>
+        <w:t xml:space="preserve"> with the appropriate contamination rate set </w:t>
+      </w:r>
+      <w:r>
+        <w:rPr>
+          <w:sz w:val="24"/>
+          <w:szCs w:val="24"/>
+        </w:rPr>
+        <w:t xml:space="preserve">and features </w:t>
+      </w:r>
+      <w:r>
+        <w:rPr>
+          <w:sz w:val="24"/>
+          <w:szCs w:val="24"/>
+        </w:rPr>
+        <w:t>to obtain enough users for our final sample and label them as outliers or not.</w:t>
+      </w:r>
+      <w:r>
+        <w:rPr>
+          <w:sz w:val="24"/>
+          <w:szCs w:val="24"/>
+        </w:rPr>
+        <w:t xml:space="preserve"> Isolation Forests are a good algorithm for finding outliers in data. We are most interested in the extreme outliers. The contamination rate we choose will be appropriate to find enough outliers to satisfy our requirements.</w:t>
+      </w:r>
+    </w:p>
+    <w:p>
+      <w:pPr>
+        <w:spacing w:line="480" w:lineRule="auto"/>
+        <w:ind w:firstLine="360"/>
+        <w:rPr>
+          <w:sz w:val="24"/>
+          <w:szCs w:val="24"/>
+        </w:rPr>
+      </w:pPr>
+      <w:r>
+        <w:rPr>
+          <w:sz w:val="24"/>
+          <w:szCs w:val="24"/>
+        </w:rPr>
+        <w:t>I</w:t>
+      </w:r>
+      <w:r>
+        <w:rPr>
+          <w:sz w:val="24"/>
+          <w:szCs w:val="24"/>
+        </w:rPr>
+        <w:t xml:space="preserve"> will </w:t>
+      </w:r>
+      <w:r>
+        <w:rPr>
+          <w:sz w:val="24"/>
+          <w:szCs w:val="24"/>
+        </w:rPr>
+        <w:t xml:space="preserve">finally </w:t>
+      </w:r>
+      <w:r>
+        <w:rPr>
+          <w:sz w:val="24"/>
+          <w:szCs w:val="24"/>
+        </w:rPr>
+        <w:t xml:space="preserve">use the </w:t>
+      </w:r>
+      <w:r>
+        <w:rPr>
+          <w:sz w:val="24"/>
+          <w:szCs w:val="24"/>
+        </w:rPr>
+        <w:t>Mann-Whitney U Test</w:t>
+      </w:r>
+      <w:r>
+        <w:rPr>
+          <w:sz w:val="24"/>
+          <w:szCs w:val="24"/>
+        </w:rPr>
+        <w:t xml:space="preserve"> to compare the outliers with the non-outliers. This is an appropriate tool to compare t</w:t>
+      </w:r>
+      <w:r>
+        <w:rPr>
+          <w:sz w:val="24"/>
+          <w:szCs w:val="24"/>
+        </w:rPr>
+        <w:t>w</w:t>
+      </w:r>
+      <w:r>
+        <w:rPr>
+          <w:sz w:val="24"/>
+          <w:szCs w:val="24"/>
+        </w:rPr>
+        <w:t>o skewed distributions. A p-value of .05 or less will give strong evidence in support of</w:t>
+      </w:r>
+      <w:r>
+        <w:rPr>
+          <w:sz w:val="24"/>
+          <w:szCs w:val="24"/>
+        </w:rPr>
+        <w:t xml:space="preserve"> the alternative hypothesis</w:t>
+      </w:r>
+      <w:r>
+        <w:rPr>
           <w:sz w:val="24"/>
           <w:szCs w:val="24"/>
         </w:rPr>
         <w:t>.</w:t>
       </w:r>
-    </w:p>
-    <w:p>
-      <w:pPr>
-        <w:spacing w:line="480" w:lineRule="auto"/>
-        <w:ind w:firstLine="720"/>
-        <w:rPr>
-          <w:sz w:val="24"/>
-          <w:szCs w:val="24"/>
-        </w:rPr>
-      </w:pPr>
-      <w:r>
-        <w:rPr>
-          <w:sz w:val="24"/>
-          <w:szCs w:val="24"/>
-        </w:rPr>
-        <w:t>Provide a</w:t>
-      </w:r>
-      <w:r>
-        <w:rPr>
-          <w:sz w:val="24"/>
-          <w:szCs w:val="24"/>
-        </w:rPr>
-        <w:t>t least one</w:t>
-      </w:r>
-      <w:r>
-        <w:rPr>
-          <w:sz w:val="24"/>
-          <w:szCs w:val="24"/>
-        </w:rPr>
-        <w:t xml:space="preserve"> </w:t>
-      </w:r>
-      <w:r>
-        <w:rPr>
-          <w:sz w:val="24"/>
-          <w:szCs w:val="24"/>
-        </w:rPr>
-        <w:t xml:space="preserve">testable </w:t>
-      </w:r>
-      <w:r>
-        <w:rPr>
-          <w:sz w:val="24"/>
-          <w:szCs w:val="24"/>
-        </w:rPr>
-        <w:t xml:space="preserve">hypothesis </w:t>
-      </w:r>
-      <w:r>
-        <w:rPr>
-          <w:sz w:val="24"/>
-          <w:szCs w:val="24"/>
-        </w:rPr>
-        <w:t>supporting the research question or organizational need given in section A1.</w:t>
-      </w:r>
-      <w:r>
-        <w:rPr>
-          <w:sz w:val="24"/>
-          <w:szCs w:val="24"/>
-        </w:rPr>
-        <w:t xml:space="preserve"> The minimum required </w:t>
-      </w:r>
-      <w:r>
-        <w:rPr>
-          <w:sz w:val="24"/>
-          <w:szCs w:val="24"/>
-        </w:rPr>
-        <w:t>hypothesis</w:t>
-      </w:r>
-      <w:r>
-        <w:rPr>
-          <w:sz w:val="24"/>
-          <w:szCs w:val="24"/>
-        </w:rPr>
-        <w:t xml:space="preserve"> is one. </w:t>
+      <w:r>
+        <w:rPr>
+          <w:sz w:val="24"/>
+          <w:szCs w:val="24"/>
+        </w:rPr>
+        <w:t xml:space="preserve"> I will perform this on the single PCA component as the final compare. However, for completeness, I will run the test for each feature independently.</w:t>
       </w:r>
     </w:p>
     <w:p>
@@ -7295,594 +7531,23 @@
           <w:szCs w:val="24"/>
         </w:rPr>
       </w:pPr>
-      <w:bookmarkStart w:id="23" w:name="_Toc1622461191"/>
+      <w:bookmarkStart w:id="24" w:name="_Toc53928856"/>
       <w:r>
         <w:rPr>
           <w:color w:val="000000" w:themeColor="text1"/>
           <w:sz w:val="24"/>
           <w:szCs w:val="24"/>
         </w:rPr>
-        <w:lastRenderedPageBreak/>
-        <w:t xml:space="preserve">C.2 </w:t>
-      </w:r>
+        <w:t>C.3 Tools and Environments</w:t>
+      </w:r>
+      <w:bookmarkEnd w:id="24"/>
       <w:r>
         <w:rPr>
           <w:color w:val="000000" w:themeColor="text1"/>
           <w:sz w:val="24"/>
           <w:szCs w:val="24"/>
         </w:rPr>
-        <w:t>and C.2.</w:t>
-      </w:r>
-      <w:proofErr w:type="gramStart"/>
-      <w:r>
-        <w:rPr>
-          <w:color w:val="000000" w:themeColor="text1"/>
-          <w:sz w:val="24"/>
-          <w:szCs w:val="24"/>
-        </w:rPr>
-        <w:t>A</w:t>
-      </w:r>
-      <w:proofErr w:type="gramEnd"/>
-      <w:r>
-        <w:rPr>
-          <w:color w:val="000000" w:themeColor="text1"/>
-          <w:sz w:val="24"/>
-          <w:szCs w:val="24"/>
-        </w:rPr>
         <w:t xml:space="preserve"> </w:t>
-      </w:r>
-      <w:r>
-        <w:rPr>
-          <w:color w:val="000000" w:themeColor="text1"/>
-          <w:sz w:val="24"/>
-          <w:szCs w:val="24"/>
-        </w:rPr>
-        <w:t>Analytical Method</w:t>
-      </w:r>
-      <w:bookmarkEnd w:id="23"/>
-    </w:p>
-    <w:p>
-      <w:pPr>
-        <w:spacing w:line="480" w:lineRule="auto"/>
-        <w:ind w:firstLine="720"/>
-        <w:rPr>
-          <w:color w:val="00B050"/>
-          <w:sz w:val="24"/>
-          <w:szCs w:val="24"/>
-        </w:rPr>
-      </w:pPr>
-      <w:r>
-        <w:rPr>
-          <w:b/>
-          <w:bCs/>
-          <w:color w:val="00B050"/>
-          <w:sz w:val="24"/>
-          <w:szCs w:val="24"/>
-        </w:rPr>
-        <w:t xml:space="preserve">Rubric </w:t>
-      </w:r>
-      <w:r>
-        <w:rPr>
-          <w:b/>
-          <w:bCs/>
-          <w:color w:val="00B050"/>
-          <w:sz w:val="24"/>
-          <w:szCs w:val="24"/>
-        </w:rPr>
-        <w:t>C2</w:t>
-      </w:r>
-      <w:r>
-        <w:rPr>
-          <w:b/>
-          <w:bCs/>
-          <w:color w:val="00B050"/>
-          <w:sz w:val="24"/>
-          <w:szCs w:val="24"/>
-        </w:rPr>
-        <w:t>:</w:t>
-      </w:r>
-      <w:r>
-        <w:rPr>
-          <w:color w:val="00B050"/>
-          <w:sz w:val="24"/>
-          <w:szCs w:val="24"/>
-        </w:rPr>
-        <w:t xml:space="preserve"> </w:t>
-      </w:r>
-      <w:r>
-        <w:rPr>
-          <w:color w:val="00B050"/>
-          <w:sz w:val="24"/>
-          <w:szCs w:val="24"/>
-        </w:rPr>
-        <w:t>The identified analytical method aligns with the proposed solution.</w:t>
-      </w:r>
-    </w:p>
-    <w:p>
-      <w:pPr>
-        <w:spacing w:line="480" w:lineRule="auto"/>
-        <w:ind w:firstLine="720"/>
-        <w:rPr>
-          <w:sz w:val="24"/>
-          <w:szCs w:val="24"/>
-        </w:rPr>
-      </w:pPr>
-      <w:r>
-        <w:rPr>
-          <w:sz w:val="24"/>
-          <w:szCs w:val="24"/>
-        </w:rPr>
-        <w:t xml:space="preserve">Identify the </w:t>
-      </w:r>
-      <w:r>
-        <w:rPr>
-          <w:sz w:val="24"/>
-          <w:szCs w:val="24"/>
-        </w:rPr>
-        <w:t xml:space="preserve">statistical test </w:t>
-      </w:r>
-      <w:r>
-        <w:rPr>
-          <w:sz w:val="24"/>
-          <w:szCs w:val="24"/>
-        </w:rPr>
-        <w:t xml:space="preserve">or model </w:t>
-      </w:r>
-      <w:r>
-        <w:rPr>
-          <w:sz w:val="24"/>
-          <w:szCs w:val="24"/>
-        </w:rPr>
-        <w:t xml:space="preserve">which will support </w:t>
-      </w:r>
-      <w:r>
-        <w:rPr>
-          <w:sz w:val="24"/>
-          <w:szCs w:val="24"/>
-        </w:rPr>
-        <w:t xml:space="preserve">each </w:t>
-      </w:r>
-      <w:r>
-        <w:rPr>
-          <w:sz w:val="24"/>
-          <w:szCs w:val="24"/>
-        </w:rPr>
-        <w:t>hypothesis given in section C.</w:t>
-      </w:r>
-      <w:r>
-        <w:rPr>
-          <w:sz w:val="24"/>
-          <w:szCs w:val="24"/>
-        </w:rPr>
-        <w:t>1 and</w:t>
-      </w:r>
-      <w:r>
-        <w:rPr>
-          <w:sz w:val="24"/>
-          <w:szCs w:val="24"/>
-        </w:rPr>
-        <w:t xml:space="preserve"> summarize how the method will be performed or developed</w:t>
-      </w:r>
-      <w:r>
-        <w:rPr>
-          <w:sz w:val="24"/>
-          <w:szCs w:val="24"/>
-        </w:rPr>
-        <w:t xml:space="preserve">. </w:t>
-      </w:r>
-      <w:r>
-        <w:rPr>
-          <w:sz w:val="24"/>
-          <w:szCs w:val="24"/>
-        </w:rPr>
-        <w:t xml:space="preserve">The minimum required </w:t>
-      </w:r>
-      <w:r>
-        <w:rPr>
-          <w:sz w:val="24"/>
-          <w:szCs w:val="24"/>
-        </w:rPr>
-        <w:t>method</w:t>
-      </w:r>
-      <w:r>
-        <w:rPr>
-          <w:sz w:val="24"/>
-          <w:szCs w:val="24"/>
-        </w:rPr>
-        <w:t xml:space="preserve"> is one per hypothesis. </w:t>
-      </w:r>
-    </w:p>
-    <w:p>
-      <w:pPr>
-        <w:spacing w:line="480" w:lineRule="auto"/>
-        <w:ind w:firstLine="720"/>
-        <w:rPr>
-          <w:color w:val="00B050"/>
-          <w:sz w:val="24"/>
-          <w:szCs w:val="24"/>
-        </w:rPr>
-      </w:pPr>
-      <w:r>
-        <w:rPr>
-          <w:b/>
-          <w:bCs/>
-          <w:color w:val="00B050"/>
-          <w:sz w:val="24"/>
-          <w:szCs w:val="24"/>
-        </w:rPr>
-        <w:t xml:space="preserve">Rubric </w:t>
-      </w:r>
-      <w:r>
-        <w:rPr>
-          <w:b/>
-          <w:bCs/>
-          <w:color w:val="00B050"/>
-          <w:sz w:val="24"/>
-          <w:szCs w:val="24"/>
-        </w:rPr>
-        <w:t>C2A</w:t>
-      </w:r>
-      <w:r>
-        <w:rPr>
-          <w:b/>
-          <w:bCs/>
-          <w:color w:val="00B050"/>
-          <w:sz w:val="24"/>
-          <w:szCs w:val="24"/>
-        </w:rPr>
-        <w:t>:</w:t>
-      </w:r>
-      <w:r>
-        <w:rPr>
-          <w:color w:val="00B050"/>
-          <w:sz w:val="24"/>
-          <w:szCs w:val="24"/>
-        </w:rPr>
-        <w:t xml:space="preserve"> </w:t>
-      </w:r>
-      <w:r>
-        <w:rPr>
-          <w:color w:val="00B050"/>
-          <w:sz w:val="24"/>
-          <w:szCs w:val="24"/>
-        </w:rPr>
-        <w:t>The submission justifies the chosen analytical method and includes specific, logical reasons why the chosen analytical method is appropriate for addressing the research question or organizational need identified in part A.</w:t>
-      </w:r>
-    </w:p>
-    <w:p>
-      <w:pPr>
-        <w:spacing w:line="480" w:lineRule="auto"/>
-        <w:ind w:firstLine="720"/>
-        <w:rPr>
-          <w:b/>
-          <w:bCs/>
-          <w:color w:val="00B050"/>
-          <w:sz w:val="24"/>
-          <w:szCs w:val="24"/>
-        </w:rPr>
-      </w:pPr>
-      <w:r>
-        <w:rPr>
-          <w:sz w:val="24"/>
-          <w:szCs w:val="24"/>
-        </w:rPr>
-        <w:t>For each provided statistical test or model, desc</w:t>
-      </w:r>
-      <w:r>
-        <w:rPr>
-          <w:sz w:val="24"/>
-          <w:szCs w:val="24"/>
-        </w:rPr>
-        <w:t xml:space="preserve">ribe why it is an appropriate choice for supporting the </w:t>
-      </w:r>
-      <w:r>
-        <w:rPr>
-          <w:sz w:val="24"/>
-          <w:szCs w:val="24"/>
-        </w:rPr>
-        <w:t>hypothesis (and thus the research question or organizational need from A1)</w:t>
-      </w:r>
-      <w:r>
-        <w:rPr>
-          <w:sz w:val="24"/>
-          <w:szCs w:val="24"/>
-        </w:rPr>
-        <w:t>.</w:t>
-      </w:r>
-    </w:p>
-    <w:p>
-      <w:pPr>
-        <w:pStyle w:val="Heading2"/>
-        <w:spacing w:before="0" w:line="480" w:lineRule="auto"/>
-        <w:rPr>
-          <w:color w:val="000000" w:themeColor="text1"/>
-          <w:sz w:val="24"/>
-          <w:szCs w:val="24"/>
-        </w:rPr>
-      </w:pPr>
-      <w:bookmarkStart w:id="24" w:name="_Toc53928856"/>
-      <w:r>
-        <w:rPr>
-          <w:color w:val="000000" w:themeColor="text1"/>
-          <w:sz w:val="24"/>
-          <w:szCs w:val="24"/>
-        </w:rPr>
-        <w:t>C.3 Tools and Environments</w:t>
-      </w:r>
-      <w:bookmarkEnd w:id="24"/>
-      <w:r>
-        <w:rPr>
-          <w:color w:val="000000" w:themeColor="text1"/>
-          <w:sz w:val="24"/>
-          <w:szCs w:val="24"/>
-        </w:rPr>
-        <w:t xml:space="preserve"> </w:t>
-      </w:r>
-    </w:p>
-    <w:p>
-      <w:pPr>
-        <w:spacing w:line="480" w:lineRule="auto"/>
-        <w:ind w:firstLine="720"/>
-        <w:rPr>
-          <w:color w:val="00B050"/>
-          <w:sz w:val="24"/>
-          <w:szCs w:val="24"/>
-        </w:rPr>
-      </w:pPr>
-      <w:r>
-        <w:rPr>
-          <w:b/>
-          <w:bCs/>
-          <w:color w:val="00B050"/>
-          <w:sz w:val="24"/>
-          <w:szCs w:val="24"/>
-        </w:rPr>
-        <w:t>Rubric C</w:t>
-      </w:r>
-      <w:r>
-        <w:rPr>
-          <w:b/>
-          <w:bCs/>
-          <w:color w:val="00B050"/>
-          <w:sz w:val="24"/>
-          <w:szCs w:val="24"/>
-        </w:rPr>
-        <w:t>3</w:t>
-      </w:r>
-      <w:r>
-        <w:rPr>
-          <w:b/>
-          <w:bCs/>
-          <w:color w:val="00B050"/>
-          <w:sz w:val="24"/>
-          <w:szCs w:val="24"/>
-        </w:rPr>
-        <w:t>:</w:t>
-      </w:r>
-      <w:r>
-        <w:rPr>
-          <w:color w:val="00B050"/>
-          <w:sz w:val="24"/>
-          <w:szCs w:val="24"/>
-        </w:rPr>
-        <w:t xml:space="preserve"> </w:t>
-      </w:r>
-      <w:r>
-        <w:rPr>
-          <w:color w:val="00B050"/>
-          <w:sz w:val="24"/>
-          <w:szCs w:val="24"/>
-        </w:rPr>
-        <w:t>The description includes</w:t>
-      </w:r>
-      <w:r>
-        <w:rPr>
-          <w:i/>
-          <w:iCs/>
-          <w:color w:val="00B050"/>
-          <w:sz w:val="24"/>
-          <w:szCs w:val="24"/>
-        </w:rPr>
-        <w:t> all</w:t>
-      </w:r>
-      <w:r>
-        <w:rPr>
-          <w:color w:val="00B050"/>
-          <w:sz w:val="24"/>
-          <w:szCs w:val="24"/>
-        </w:rPr>
-        <w:t> tools and environments used to produce the data analytics solution, and </w:t>
-      </w:r>
-      <w:r>
-        <w:rPr>
-          <w:i/>
-          <w:iCs/>
-          <w:color w:val="00B050"/>
-          <w:sz w:val="24"/>
-          <w:szCs w:val="24"/>
-        </w:rPr>
-        <w:t>all</w:t>
-      </w:r>
-      <w:r>
-        <w:rPr>
-          <w:color w:val="00B050"/>
-          <w:sz w:val="24"/>
-          <w:szCs w:val="24"/>
-        </w:rPr>
-        <w:t> of them are relevant to the project. If third-party code was part of the tools and environment, it has been included.</w:t>
-      </w:r>
-    </w:p>
-    <w:p>
-      <w:pPr>
-        <w:spacing w:line="480" w:lineRule="auto"/>
-        <w:ind w:firstLine="720"/>
-      </w:pPr>
-      <w:r>
-        <w:rPr>
-          <w:sz w:val="24"/>
-          <w:szCs w:val="24"/>
-        </w:rPr>
-        <w:t>b</w:t>
-      </w:r>
-    </w:p>
-    <w:p>
-      <w:pPr>
-        <w:pStyle w:val="Heading2"/>
-        <w:spacing w:before="0" w:line="480" w:lineRule="auto"/>
-        <w:rPr>
-          <w:color w:val="000000" w:themeColor="text1"/>
-          <w:sz w:val="24"/>
-          <w:szCs w:val="24"/>
-        </w:rPr>
-      </w:pPr>
-      <w:bookmarkStart w:id="25" w:name="_Toc1386867513"/>
-      <w:r>
-        <w:rPr>
-          <w:color w:val="000000" w:themeColor="text1"/>
-          <w:sz w:val="24"/>
-          <w:szCs w:val="24"/>
-        </w:rPr>
-        <w:t>C.4</w:t>
-      </w:r>
-      <w:r>
-        <w:rPr>
-          <w:color w:val="000000" w:themeColor="text1"/>
-          <w:sz w:val="24"/>
-          <w:szCs w:val="24"/>
-        </w:rPr>
-        <w:t xml:space="preserve"> and C</w:t>
-      </w:r>
-      <w:r>
-        <w:rPr>
-          <w:color w:val="000000" w:themeColor="text1"/>
-          <w:sz w:val="24"/>
-          <w:szCs w:val="24"/>
-        </w:rPr>
-        <w:t>.4.A</w:t>
-      </w:r>
-      <w:r>
-        <w:rPr>
-          <w:color w:val="000000" w:themeColor="text1"/>
-          <w:sz w:val="24"/>
-          <w:szCs w:val="24"/>
-        </w:rPr>
-        <w:t xml:space="preserve"> Methods and Metrics </w:t>
-      </w:r>
-      <w:r>
-        <w:rPr>
-          <w:color w:val="000000" w:themeColor="text1"/>
-          <w:sz w:val="24"/>
-          <w:szCs w:val="24"/>
-        </w:rPr>
-        <w:t>to Evaluate Statistical Significance</w:t>
-      </w:r>
-      <w:bookmarkEnd w:id="25"/>
-    </w:p>
-    <w:p>
-      <w:pPr>
-        <w:spacing w:line="480" w:lineRule="auto"/>
-        <w:ind w:firstLine="720"/>
-        <w:rPr>
-          <w:color w:val="00B050"/>
-          <w:sz w:val="24"/>
-          <w:szCs w:val="24"/>
-        </w:rPr>
-      </w:pPr>
-      <w:r>
-        <w:rPr>
-          <w:b/>
-          <w:bCs/>
-          <w:color w:val="00B050"/>
-          <w:sz w:val="24"/>
-          <w:szCs w:val="24"/>
-        </w:rPr>
-        <w:t xml:space="preserve">Rubric </w:t>
-      </w:r>
-      <w:r>
-        <w:rPr>
-          <w:b/>
-          <w:bCs/>
-          <w:color w:val="00B050"/>
-          <w:sz w:val="24"/>
-          <w:szCs w:val="24"/>
-        </w:rPr>
-        <w:t>C</w:t>
-      </w:r>
-      <w:r>
-        <w:rPr>
-          <w:b/>
-          <w:bCs/>
-          <w:color w:val="00B050"/>
-          <w:sz w:val="24"/>
-          <w:szCs w:val="24"/>
-        </w:rPr>
-        <w:t>4</w:t>
-      </w:r>
-      <w:r>
-        <w:rPr>
-          <w:b/>
-          <w:bCs/>
-          <w:color w:val="00B050"/>
-          <w:sz w:val="24"/>
-          <w:szCs w:val="24"/>
-        </w:rPr>
-        <w:t>:</w:t>
-      </w:r>
-      <w:r>
-        <w:rPr>
-          <w:color w:val="00B050"/>
-          <w:sz w:val="24"/>
-          <w:szCs w:val="24"/>
-        </w:rPr>
-        <w:t xml:space="preserve"> </w:t>
-      </w:r>
-      <w:r>
-        <w:rPr>
-          <w:color w:val="00B050"/>
-          <w:sz w:val="24"/>
-          <w:szCs w:val="24"/>
-        </w:rPr>
-        <w:t>The submission thoroughly and accurately describes the methods and metrics. The description includes specific details on how the methods and metrics will evaluate statistical significance.</w:t>
-      </w:r>
-    </w:p>
-    <w:p>
-      <w:pPr>
-        <w:spacing w:line="480" w:lineRule="auto"/>
-        <w:ind w:firstLine="720"/>
-        <w:rPr>
-          <w:sz w:val="24"/>
-          <w:szCs w:val="24"/>
-        </w:rPr>
-      </w:pPr>
-      <w:r>
-        <w:rPr>
-          <w:sz w:val="24"/>
-          <w:szCs w:val="24"/>
-        </w:rPr>
-        <w:t xml:space="preserve">For </w:t>
-      </w:r>
-      <w:r>
-        <w:rPr>
-          <w:i/>
-          <w:iCs/>
-          <w:sz w:val="24"/>
-          <w:szCs w:val="24"/>
-        </w:rPr>
-        <w:t xml:space="preserve">each </w:t>
-      </w:r>
-      <w:r>
-        <w:rPr>
-          <w:sz w:val="24"/>
-          <w:szCs w:val="24"/>
-        </w:rPr>
-        <w:t xml:space="preserve">statistical test, </w:t>
-      </w:r>
-      <w:r>
-        <w:rPr>
-          <w:sz w:val="24"/>
-          <w:szCs w:val="24"/>
-        </w:rPr>
-        <w:t>provide the following information:</w:t>
       </w:r>
     </w:p>
     <w:p>
@@ -7893,24 +7558,16 @@
           <w:numId w:val="13"/>
         </w:numPr>
         <w:spacing w:line="480" w:lineRule="auto"/>
-        <w:rPr>
-          <w:sz w:val="24"/>
-          <w:szCs w:val="24"/>
-        </w:rPr>
-      </w:pPr>
-      <w:r>
-        <w:rPr>
-          <w:sz w:val="24"/>
-          <w:szCs w:val="24"/>
-        </w:rPr>
-        <w:t xml:space="preserve">A </w:t>
-      </w:r>
-      <w:r>
-        <w:rPr>
-          <w:sz w:val="24"/>
-          <w:szCs w:val="24"/>
-        </w:rPr>
-        <w:t>null hypothesis (the opposite of your hypothesis).</w:t>
+      </w:pPr>
+      <w:r>
+        <w:rPr>
+          <w:b/>
+          <w:bCs/>
+        </w:rPr>
+        <w:t>Windows 11</w:t>
+      </w:r>
+      <w:r>
+        <w:t xml:space="preserve">: This is the main operating system of my laptop. </w:t>
       </w:r>
     </w:p>
     <w:p>
@@ -7921,41 +7578,24 @@
           <w:numId w:val="13"/>
         </w:numPr>
         <w:spacing w:line="480" w:lineRule="auto"/>
-        <w:rPr>
-          <w:sz w:val="24"/>
-          <w:szCs w:val="24"/>
-        </w:rPr>
-      </w:pPr>
-      <w:r>
-        <w:rPr>
-          <w:sz w:val="24"/>
-          <w:szCs w:val="24"/>
-        </w:rPr>
-        <w:t xml:space="preserve">The </w:t>
-      </w:r>
-      <w:r>
-        <w:rPr>
-          <w:sz w:val="24"/>
-          <w:szCs w:val="24"/>
-        </w:rPr>
-        <w:t xml:space="preserve">planned </w:t>
-      </w:r>
-      <w:r>
-        <w:rPr>
-          <w:sz w:val="24"/>
-          <w:szCs w:val="24"/>
-        </w:rPr>
-        <w:t xml:space="preserve">statistical </w:t>
-      </w:r>
-      <w:proofErr w:type="gramStart"/>
-      <w:r>
-        <w:rPr>
-          <w:sz w:val="24"/>
-          <w:szCs w:val="24"/>
-        </w:rPr>
-        <w:t>test .</w:t>
-      </w:r>
-      <w:proofErr w:type="gramEnd"/>
+      </w:pPr>
+      <w:r>
+        <w:rPr>
+          <w:b/>
+          <w:bCs/>
+        </w:rPr>
+        <w:t>Windows Subsystem for Linux</w:t>
+      </w:r>
+      <w:r>
+        <w:rPr>
+          <w:b/>
+          <w:bCs/>
+        </w:rPr>
+        <w:t xml:space="preserve"> (WSL) with Ubuntu 20.04.6 LTS</w:t>
+      </w:r>
+      <w:r>
+        <w:t xml:space="preserve">: I want to isolate my process from my main OS. I will run the project in a Linux virtual machine. </w:t>
+      </w:r>
     </w:p>
     <w:p>
       <w:pPr>
@@ -7965,25 +7605,43 @@
           <w:numId w:val="13"/>
         </w:numPr>
         <w:spacing w:line="480" w:lineRule="auto"/>
-        <w:rPr>
-          <w:sz w:val="24"/>
-          <w:szCs w:val="24"/>
-        </w:rPr>
-      </w:pPr>
-      <w:r>
-        <w:rPr>
-          <w:sz w:val="24"/>
-          <w:szCs w:val="24"/>
+      </w:pPr>
+      <w:proofErr w:type="spellStart"/>
+      <w:r>
+        <w:rPr>
+          <w:b/>
+          <w:bCs/>
         </w:rPr>
         <w:lastRenderedPageBreak/>
-        <w:t>The metric(s) generated from that test (</w:t>
-      </w:r>
-      <w:r>
-        <w:rPr>
-          <w:sz w:val="24"/>
-          <w:szCs w:val="24"/>
-        </w:rPr>
-        <w:t>e.g., a t-stat) from which probability is derived.</w:t>
+        <w:t>Miniconda</w:t>
+      </w:r>
+      <w:proofErr w:type="spellEnd"/>
+      <w:r>
+        <w:t xml:space="preserve">: This is a free installer for a minimal version of </w:t>
+      </w:r>
+      <w:proofErr w:type="spellStart"/>
+      <w:r>
+        <w:t>conda</w:t>
+      </w:r>
+      <w:proofErr w:type="spellEnd"/>
+      <w:r>
+        <w:t xml:space="preserve">. This is a package and environment management system. We will want to create our </w:t>
+      </w:r>
+      <w:proofErr w:type="spellStart"/>
+      <w:r>
+        <w:t>conda</w:t>
+      </w:r>
+      <w:proofErr w:type="spellEnd"/>
+      <w:r>
+        <w:t xml:space="preserve"> environment separate from any others. We will also need it to install </w:t>
+      </w:r>
+      <w:proofErr w:type="spellStart"/>
+      <w:r>
+        <w:t>jupyter</w:t>
+      </w:r>
+      <w:proofErr w:type="spellEnd"/>
+      <w:r>
+        <w:t xml:space="preserve"> notebooks and other python packages.</w:t>
       </w:r>
     </w:p>
     <w:p>
@@ -7994,189 +7652,23 @@
           <w:numId w:val="13"/>
         </w:numPr>
         <w:spacing w:line="480" w:lineRule="auto"/>
-        <w:rPr>
-          <w:sz w:val="24"/>
-          <w:szCs w:val="24"/>
-        </w:rPr>
-      </w:pPr>
-      <w:r>
-        <w:rPr>
-          <w:sz w:val="24"/>
-          <w:szCs w:val="24"/>
-        </w:rPr>
-        <w:t xml:space="preserve">The </w:t>
-      </w:r>
-      <w:r>
-        <w:rPr>
-          <w:i/>
-          <w:iCs/>
-          <w:sz w:val="24"/>
-          <w:szCs w:val="24"/>
-        </w:rPr>
-        <w:t xml:space="preserve">alpha </w:t>
-      </w:r>
-      <w:r>
-        <w:rPr>
-          <w:sz w:val="24"/>
-          <w:szCs w:val="24"/>
-        </w:rPr>
-        <w:t>value (</w:t>
-      </w:r>
-      <w:r>
-        <w:rPr>
-          <w:sz w:val="24"/>
-          <w:szCs w:val="24"/>
-        </w:rPr>
-        <w:t>denoted</w:t>
-      </w:r>
-      <w:r>
-        <w:rPr>
-          <w:sz w:val="24"/>
-          <w:szCs w:val="24"/>
-        </w:rPr>
-        <w:t xml:space="preserve"> </w:t>
-      </w:r>
-      <w:r>
-        <w:rPr>
-          <w:sz w:val="24"/>
-          <w:szCs w:val="24"/>
-        </w:rPr>
-        <w:t>α</w:t>
-      </w:r>
-      <w:r>
-        <w:rPr>
-          <w:sz w:val="24"/>
-          <w:szCs w:val="24"/>
-        </w:rPr>
-        <w:t>; usually 1% or 5%</w:t>
-      </w:r>
-      <w:r>
-        <w:rPr>
-          <w:sz w:val="24"/>
-          <w:szCs w:val="24"/>
-        </w:rPr>
-        <w:t xml:space="preserve">) </w:t>
-      </w:r>
-      <w:r>
-        <w:rPr>
-          <w:sz w:val="24"/>
-          <w:szCs w:val="24"/>
-        </w:rPr>
-        <w:t xml:space="preserve">that will be </w:t>
-      </w:r>
-      <w:r>
-        <w:rPr>
-          <w:sz w:val="24"/>
-          <w:szCs w:val="24"/>
-        </w:rPr>
-        <w:t>used to determine stat</w:t>
-      </w:r>
-      <w:r>
-        <w:rPr>
-          <w:sz w:val="24"/>
-          <w:szCs w:val="24"/>
-        </w:rPr>
-        <w:t>istical significance (e.g., if α = .0</w:t>
-      </w:r>
-      <w:r>
-        <w:rPr>
-          <w:sz w:val="24"/>
-          <w:szCs w:val="24"/>
-        </w:rPr>
-        <w:t>5</w:t>
-      </w:r>
-      <w:r>
-        <w:rPr>
-          <w:sz w:val="24"/>
-          <w:szCs w:val="24"/>
-        </w:rPr>
-        <w:t xml:space="preserve"> and </w:t>
-      </w:r>
-      <w:r>
-        <w:rPr>
-          <w:i/>
-          <w:iCs/>
-          <w:sz w:val="24"/>
-          <w:szCs w:val="24"/>
-        </w:rPr>
-        <w:t>p</w:t>
-      </w:r>
-      <w:r>
-        <w:rPr>
-          <w:i/>
-          <w:iCs/>
-          <w:sz w:val="24"/>
-          <w:szCs w:val="24"/>
-        </w:rPr>
-        <w:softHyphen/>
-      </w:r>
-      <w:r>
-        <w:rPr>
-          <w:sz w:val="24"/>
-          <w:szCs w:val="24"/>
-        </w:rPr>
-        <w:t>-value = .0</w:t>
-      </w:r>
-      <w:r>
-        <w:rPr>
-          <w:sz w:val="24"/>
-          <w:szCs w:val="24"/>
-        </w:rPr>
-        <w:t xml:space="preserve">25 then the null hypothesis will be </w:t>
-      </w:r>
-      <w:r>
-        <w:rPr>
-          <w:sz w:val="24"/>
-          <w:szCs w:val="24"/>
-        </w:rPr>
-        <w:t xml:space="preserve">rejected and there is sufficient </w:t>
-      </w:r>
-      <w:r>
-        <w:rPr>
-          <w:sz w:val="24"/>
-          <w:szCs w:val="24"/>
-        </w:rPr>
-        <w:t>evidence</w:t>
-      </w:r>
-      <w:r>
-        <w:rPr>
-          <w:sz w:val="24"/>
-          <w:szCs w:val="24"/>
-        </w:rPr>
-        <w:t xml:space="preserve"> to support the hypothesis). </w:t>
-      </w:r>
-    </w:p>
-    <w:p>
-      <w:pPr>
-        <w:spacing w:line="480" w:lineRule="auto"/>
-        <w:ind w:firstLine="720"/>
-        <w:rPr>
-          <w:sz w:val="24"/>
-          <w:szCs w:val="24"/>
-        </w:rPr>
-      </w:pPr>
-      <w:r>
-        <w:rPr>
-          <w:sz w:val="24"/>
-          <w:szCs w:val="24"/>
-        </w:rPr>
-        <w:t xml:space="preserve">For </w:t>
-      </w:r>
-      <w:r>
-        <w:rPr>
-          <w:i/>
-          <w:iCs/>
-          <w:sz w:val="24"/>
-          <w:szCs w:val="24"/>
-        </w:rPr>
-        <w:t xml:space="preserve">each </w:t>
-      </w:r>
-      <w:r>
-        <w:rPr>
-          <w:sz w:val="24"/>
-          <w:szCs w:val="24"/>
-        </w:rPr>
-        <w:t>model, provide the following information:</w:t>
+      </w:pPr>
+      <w:r>
+        <w:rPr>
+          <w:b/>
+          <w:bCs/>
+        </w:rPr>
+        <w:t xml:space="preserve">Python </w:t>
+      </w:r>
+      <w:r>
+        <w:rPr>
+          <w:b/>
+          <w:bCs/>
+        </w:rPr>
+        <w:t>3.10.14</w:t>
+      </w:r>
+      <w:r>
+        <w:t>: This is the python version we will use for this project.</w:t>
       </w:r>
     </w:p>
     <w:p>
@@ -8187,24 +7679,35 @@
           <w:numId w:val="13"/>
         </w:numPr>
         <w:spacing w:line="480" w:lineRule="auto"/>
-        <w:rPr>
-          <w:sz w:val="24"/>
-          <w:szCs w:val="24"/>
-        </w:rPr>
-      </w:pPr>
-      <w:r>
-        <w:rPr>
-          <w:sz w:val="24"/>
-          <w:szCs w:val="24"/>
-        </w:rPr>
-        <w:t xml:space="preserve">The type </w:t>
-      </w:r>
-      <w:r>
-        <w:rPr>
-          <w:sz w:val="24"/>
-          <w:szCs w:val="24"/>
-        </w:rPr>
-        <w:t xml:space="preserve">of model, e.g., supervised regression, supervised classification, etc. </w:t>
+      </w:pPr>
+      <w:r>
+        <w:rPr>
+          <w:b/>
+          <w:bCs/>
+        </w:rPr>
+        <w:t>GitHub</w:t>
+      </w:r>
+      <w:r>
+        <w:t>:</w:t>
+      </w:r>
+      <w:r>
+        <w:t xml:space="preserve"> </w:t>
+      </w:r>
+      <w:proofErr w:type="spellStart"/>
+      <w:r>
+        <w:t>Github</w:t>
+      </w:r>
+      <w:proofErr w:type="spellEnd"/>
+      <w:r>
+        <w:t xml:space="preserve"> is where we will keep all our work. We need some place to </w:t>
+      </w:r>
+      <w:proofErr w:type="gramStart"/>
+      <w:r>
+        <w:t>stored</w:t>
+      </w:r>
+      <w:proofErr w:type="gramEnd"/>
+      <w:r>
+        <w:t xml:space="preserve"> our code and changes and be able to roll back to a previous version if needed.</w:t>
       </w:r>
     </w:p>
     <w:p>
@@ -8215,66 +7718,28 @@
           <w:numId w:val="13"/>
         </w:numPr>
         <w:spacing w:line="480" w:lineRule="auto"/>
-        <w:rPr>
-          <w:sz w:val="24"/>
-          <w:szCs w:val="24"/>
-        </w:rPr>
-      </w:pPr>
-      <w:r>
-        <w:rPr>
-          <w:sz w:val="24"/>
-          <w:szCs w:val="24"/>
-        </w:rPr>
-        <w:t xml:space="preserve">The </w:t>
-      </w:r>
-      <w:r>
-        <w:rPr>
-          <w:sz w:val="24"/>
-          <w:szCs w:val="24"/>
-        </w:rPr>
-        <w:t>algorithm</w:t>
-      </w:r>
-      <w:r>
-        <w:rPr>
-          <w:sz w:val="24"/>
-          <w:szCs w:val="24"/>
-        </w:rPr>
-        <w:t xml:space="preserve">(s) </w:t>
-      </w:r>
-      <w:r>
-        <w:rPr>
-          <w:sz w:val="24"/>
-          <w:szCs w:val="24"/>
-        </w:rPr>
-        <w:t xml:space="preserve">to be </w:t>
-      </w:r>
-      <w:r>
-        <w:rPr>
-          <w:sz w:val="24"/>
-          <w:szCs w:val="24"/>
-        </w:rPr>
-        <w:t xml:space="preserve">used to </w:t>
-      </w:r>
-      <w:r>
-        <w:rPr>
-          <w:sz w:val="24"/>
-          <w:szCs w:val="24"/>
-        </w:rPr>
-        <w:t xml:space="preserve">develop the </w:t>
-      </w:r>
-      <w:r>
-        <w:rPr>
-          <w:sz w:val="24"/>
-          <w:szCs w:val="24"/>
-        </w:rPr>
-        <w:t>model</w:t>
-      </w:r>
-      <w:r>
-        <w:rPr>
-          <w:sz w:val="24"/>
-          <w:szCs w:val="24"/>
-        </w:rPr>
-        <w:t>.</w:t>
+      </w:pPr>
+      <w:proofErr w:type="spellStart"/>
+      <w:r>
+        <w:rPr>
+          <w:b/>
+          <w:bCs/>
+        </w:rPr>
+        <w:t>Jupyter</w:t>
+      </w:r>
+      <w:proofErr w:type="spellEnd"/>
+      <w:r>
+        <w:rPr>
+          <w:b/>
+          <w:bCs/>
+        </w:rPr>
+        <w:t xml:space="preserve"> Notebook</w:t>
+      </w:r>
+      <w:r>
+        <w:t xml:space="preserve">: </w:t>
+      </w:r>
+      <w:r>
+        <w:t>This tool helps present your data process, visualizations, and run most any python script needed for this project. Our EDA and final file creation will be all here.</w:t>
       </w:r>
     </w:p>
     <w:p>
@@ -8285,38 +7750,34 @@
           <w:numId w:val="13"/>
         </w:numPr>
         <w:spacing w:line="480" w:lineRule="auto"/>
-        <w:rPr>
-          <w:sz w:val="24"/>
-          <w:szCs w:val="24"/>
-        </w:rPr>
-      </w:pPr>
-      <w:r>
-        <w:rPr>
-          <w:sz w:val="24"/>
-          <w:szCs w:val="24"/>
-        </w:rPr>
-        <w:t xml:space="preserve">The metric(s) </w:t>
-      </w:r>
-      <w:r>
-        <w:rPr>
-          <w:sz w:val="24"/>
-          <w:szCs w:val="24"/>
-        </w:rPr>
-        <w:t xml:space="preserve">to be </w:t>
-      </w:r>
-      <w:r>
-        <w:rPr>
-          <w:sz w:val="24"/>
-          <w:szCs w:val="24"/>
-        </w:rPr>
-        <w:t xml:space="preserve">used to assess </w:t>
-      </w:r>
-      <w:r>
-        <w:rPr>
-          <w:sz w:val="24"/>
-          <w:szCs w:val="24"/>
-        </w:rPr>
-        <w:t xml:space="preserve">performance. </w:t>
+      </w:pPr>
+      <w:r>
+        <w:rPr>
+          <w:b/>
+          <w:bCs/>
+        </w:rPr>
+        <w:t>M</w:t>
+      </w:r>
+      <w:r>
+        <w:rPr>
+          <w:b/>
+          <w:bCs/>
+        </w:rPr>
+        <w:t>atplotlib</w:t>
+      </w:r>
+      <w:r>
+        <w:t xml:space="preserve">: </w:t>
+      </w:r>
+      <w:r>
+        <w:t xml:space="preserve">For </w:t>
+      </w:r>
+      <w:proofErr w:type="spellStart"/>
+      <w:r>
+        <w:t>visualizion</w:t>
+      </w:r>
+      <w:proofErr w:type="spellEnd"/>
+      <w:r>
+        <w:t xml:space="preserve"> of data.</w:t>
       </w:r>
     </w:p>
     <w:p>
@@ -8327,60 +7788,285 @@
           <w:numId w:val="13"/>
         </w:numPr>
         <w:spacing w:line="480" w:lineRule="auto"/>
-        <w:rPr>
-          <w:sz w:val="24"/>
-          <w:szCs w:val="24"/>
-        </w:rPr>
-      </w:pPr>
-      <w:r>
-        <w:rPr>
-          <w:sz w:val="24"/>
-          <w:szCs w:val="24"/>
-        </w:rPr>
-        <w:t xml:space="preserve">The benchmark to which the above metric(s) will be compared to </w:t>
-      </w:r>
-      <w:r>
-        <w:rPr>
-          <w:sz w:val="24"/>
-          <w:szCs w:val="24"/>
-        </w:rPr>
-        <w:t xml:space="preserve">determine success of the model(s), e.g., </w:t>
-      </w:r>
-      <w:r>
-        <w:rPr>
-          <w:sz w:val="24"/>
-          <w:szCs w:val="24"/>
-        </w:rPr>
-        <w:t>“</w:t>
-      </w:r>
-      <w:r>
-        <w:rPr>
-          <w:sz w:val="24"/>
-          <w:szCs w:val="24"/>
-        </w:rPr>
-        <w:t>I</w:t>
-      </w:r>
-      <w:r>
-        <w:rPr>
-          <w:sz w:val="24"/>
-          <w:szCs w:val="24"/>
-        </w:rPr>
-        <w:t>f the correlation coefficient is ≥ .6, the model will be</w:t>
-      </w:r>
-      <w:r>
-        <w:rPr>
-          <w:sz w:val="24"/>
-          <w:szCs w:val="24"/>
-        </w:rPr>
-        <w:t xml:space="preserve"> considered successful…”</w:t>
-      </w:r>
-      <w:r>
-        <w:rPr>
-          <w:sz w:val="24"/>
-          <w:szCs w:val="24"/>
-        </w:rPr>
+      </w:pPr>
+      <w:proofErr w:type="spellStart"/>
+      <w:r>
+        <w:rPr>
+          <w:b/>
+          <w:bCs/>
+        </w:rPr>
+        <w:t>N</w:t>
+      </w:r>
+      <w:r>
+        <w:rPr>
+          <w:b/>
+          <w:bCs/>
+        </w:rPr>
+        <w:t>umpy</w:t>
+      </w:r>
+      <w:proofErr w:type="spellEnd"/>
+      <w:r>
+        <w:t>:</w:t>
+      </w:r>
+      <w:r>
+        <w:t xml:space="preserve"> It has many mathematical functions that will be useful for data analytics.</w:t>
+      </w:r>
+    </w:p>
+    <w:p>
+      <w:pPr>
+        <w:pStyle w:val="ListParagraph"/>
+        <w:numPr>
+          <w:ilvl w:val="0"/>
+          <w:numId w:val="13"/>
+        </w:numPr>
+        <w:spacing w:line="480" w:lineRule="auto"/>
+      </w:pPr>
+      <w:r>
+        <w:rPr>
+          <w:b/>
+          <w:bCs/>
+        </w:rPr>
+        <w:t>P</w:t>
+      </w:r>
+      <w:r>
+        <w:rPr>
+          <w:b/>
+          <w:bCs/>
+        </w:rPr>
+        <w:t>andas</w:t>
+      </w:r>
+      <w:r>
+        <w:t>:</w:t>
+      </w:r>
+      <w:r>
+        <w:t xml:space="preserve"> It helps read and store data in a structure that is ready to be consumed by python.</w:t>
+      </w:r>
+    </w:p>
+    <w:p>
+      <w:pPr>
+        <w:pStyle w:val="ListParagraph"/>
+        <w:numPr>
+          <w:ilvl w:val="0"/>
+          <w:numId w:val="13"/>
+        </w:numPr>
+        <w:spacing w:line="480" w:lineRule="auto"/>
+      </w:pPr>
+      <w:r>
+        <w:rPr>
+          <w:b/>
+          <w:bCs/>
+        </w:rPr>
+        <w:t>S</w:t>
+      </w:r>
+      <w:r>
+        <w:rPr>
+          <w:b/>
+          <w:bCs/>
+        </w:rPr>
+        <w:t>cikit-learn</w:t>
+      </w:r>
+      <w:r>
+        <w:t xml:space="preserve">: </w:t>
+      </w:r>
+      <w:r>
+        <w:t xml:space="preserve">This is a popular machine learning library for </w:t>
+      </w:r>
+      <w:proofErr w:type="gramStart"/>
+      <w:r>
+        <w:t>python</w:t>
+      </w:r>
+      <w:proofErr w:type="gramEnd"/>
+      <w:r>
+        <w:t xml:space="preserve"> and we will use it for PCA, t-SNE, and Isolation Forests.</w:t>
+      </w:r>
+    </w:p>
+    <w:p>
+      <w:pPr>
+        <w:pStyle w:val="ListParagraph"/>
+        <w:numPr>
+          <w:ilvl w:val="0"/>
+          <w:numId w:val="13"/>
+        </w:numPr>
+        <w:spacing w:line="480" w:lineRule="auto"/>
+      </w:pPr>
+      <w:r>
+        <w:rPr>
+          <w:b/>
+          <w:bCs/>
+        </w:rPr>
+        <w:t>S</w:t>
+      </w:r>
+      <w:r>
+        <w:rPr>
+          <w:b/>
+          <w:bCs/>
+        </w:rPr>
+        <w:t>eaborn</w:t>
+      </w:r>
+      <w:r>
+        <w:t>:</w:t>
+      </w:r>
+      <w:r>
+        <w:t xml:space="preserve"> This extends Matplotlib with a richer feature set and a much better presentation.</w:t>
+      </w:r>
+    </w:p>
+    <w:p>
+      <w:pPr>
+        <w:pStyle w:val="ListParagraph"/>
+        <w:numPr>
+          <w:ilvl w:val="0"/>
+          <w:numId w:val="13"/>
+        </w:numPr>
+        <w:spacing w:line="480" w:lineRule="auto"/>
+      </w:pPr>
+      <w:proofErr w:type="spellStart"/>
+      <w:r>
+        <w:rPr>
+          <w:b/>
+          <w:bCs/>
+        </w:rPr>
+        <w:t>S</w:t>
+      </w:r>
+      <w:r>
+        <w:rPr>
+          <w:b/>
+          <w:bCs/>
+        </w:rPr>
+        <w:t>cipy</w:t>
+      </w:r>
+      <w:proofErr w:type="spellEnd"/>
+      <w:r>
+        <w:t>:</w:t>
+      </w:r>
+      <w:r>
+        <w:t xml:space="preserve"> This has many uses. Among them is the test we plan to use to compare to skewed distributions. Another is the bootstrapping we will use to simulate normal distributions for our skewed data.</w:t>
+      </w:r>
+    </w:p>
+    <w:p>
+      <w:pPr>
+        <w:pStyle w:val="ListParagraph"/>
+        <w:numPr>
+          <w:ilvl w:val="0"/>
+          <w:numId w:val="13"/>
+        </w:numPr>
+        <w:spacing w:line="480" w:lineRule="auto"/>
+      </w:pPr>
+      <w:r>
+        <w:rPr>
+          <w:b/>
+          <w:bCs/>
+        </w:rPr>
+        <w:t>P</w:t>
+      </w:r>
+      <w:r>
+        <w:rPr>
+          <w:b/>
+          <w:bCs/>
+        </w:rPr>
+        <w:t>olars</w:t>
+      </w:r>
+      <w:r>
+        <w:t>:</w:t>
+      </w:r>
+      <w:r>
         <w:t xml:space="preserve"> </w:t>
       </w:r>
+      <w:r>
+        <w:t>A faster implementation and alternative for large data sets. It will be used to import the raw data.</w:t>
+      </w:r>
+    </w:p>
+    <w:p>
+      <w:pPr>
+        <w:pStyle w:val="ListParagraph"/>
+        <w:numPr>
+          <w:ilvl w:val="0"/>
+          <w:numId w:val="13"/>
+        </w:numPr>
+        <w:spacing w:line="480" w:lineRule="auto"/>
+      </w:pPr>
+      <w:proofErr w:type="spellStart"/>
+      <w:r>
+        <w:rPr>
+          <w:b/>
+          <w:bCs/>
+        </w:rPr>
+        <w:t>O</w:t>
+      </w:r>
+      <w:r>
+        <w:rPr>
+          <w:b/>
+          <w:bCs/>
+        </w:rPr>
+        <w:t>penpyxl</w:t>
+      </w:r>
+      <w:proofErr w:type="spellEnd"/>
+      <w:r>
+        <w:t>:</w:t>
+      </w:r>
+      <w:r>
+        <w:t xml:space="preserve"> Needed to write our file to Excel. It extends Pandas and add a </w:t>
+      </w:r>
+      <w:proofErr w:type="spellStart"/>
+      <w:r>
+        <w:t>to_excel</w:t>
+      </w:r>
+      <w:proofErr w:type="spellEnd"/>
+      <w:r>
+        <w:t xml:space="preserve"> method.</w:t>
+      </w:r>
+    </w:p>
+    <w:p>
+      <w:pPr>
+        <w:pStyle w:val="Heading2"/>
+        <w:spacing w:before="0" w:line="480" w:lineRule="auto"/>
+        <w:rPr>
+          <w:color w:val="000000" w:themeColor="text1"/>
+          <w:sz w:val="24"/>
+          <w:szCs w:val="24"/>
+        </w:rPr>
+      </w:pPr>
+      <w:bookmarkStart w:id="25" w:name="_Toc1386867513"/>
+      <w:r>
+        <w:rPr>
+          <w:color w:val="000000" w:themeColor="text1"/>
+          <w:sz w:val="24"/>
+          <w:szCs w:val="24"/>
+        </w:rPr>
+        <w:t>C.4</w:t>
+      </w:r>
+      <w:r>
+        <w:rPr>
+          <w:color w:val="000000" w:themeColor="text1"/>
+          <w:sz w:val="24"/>
+          <w:szCs w:val="24"/>
+        </w:rPr>
+        <w:t xml:space="preserve"> and C</w:t>
+      </w:r>
+      <w:r>
+        <w:rPr>
+          <w:color w:val="000000" w:themeColor="text1"/>
+          <w:sz w:val="24"/>
+          <w:szCs w:val="24"/>
+        </w:rPr>
+        <w:t>.4.A</w:t>
+      </w:r>
+      <w:r>
+        <w:rPr>
+          <w:color w:val="000000" w:themeColor="text1"/>
+          <w:sz w:val="24"/>
+          <w:szCs w:val="24"/>
+        </w:rPr>
+        <w:t xml:space="preserve"> Methods and Metrics </w:t>
+      </w:r>
+      <w:r>
+        <w:rPr>
+          <w:color w:val="000000" w:themeColor="text1"/>
+          <w:sz w:val="24"/>
+          <w:szCs w:val="24"/>
+        </w:rPr>
+        <w:t>to Evaluate Statistical Significance</w:t>
+      </w:r>
+      <w:bookmarkEnd w:id="25"/>
     </w:p>
     <w:p>
       <w:pPr>
@@ -8410,7 +8096,7 @@
           <w:sz w:val="24"/>
           <w:szCs w:val="24"/>
         </w:rPr>
-        <w:t>C4A</w:t>
+        <w:t>C</w:t>
       </w:r>
       <w:r>
         <w:rPr>
@@ -8420,125 +8106,8 @@
           <w:sz w:val="24"/>
           <w:szCs w:val="24"/>
         </w:rPr>
-        <w:t>:</w:t>
-      </w:r>
-      <w:r>
-        <w:rPr>
-          <w:color w:val="00B050"/>
-          <w:sz w:val="24"/>
-          <w:szCs w:val="24"/>
-        </w:rPr>
-        <w:t xml:space="preserve"> </w:t>
-      </w:r>
-      <w:r>
-        <w:rPr>
-          <w:color w:val="00B050"/>
-          <w:sz w:val="24"/>
-          <w:szCs w:val="24"/>
-        </w:rPr>
-        <w:t>The submission justifies the chosen methods and metrics, including specific, logical, and well-supported reasons for why the chosen methods and metrics are appropriate for the data analytics solution</w:t>
-      </w:r>
-      <w:r>
-        <w:rPr>
-          <w:color w:val="00B050"/>
-          <w:sz w:val="24"/>
-          <w:szCs w:val="24"/>
-        </w:rPr>
-        <w:t>.</w:t>
-      </w:r>
-    </w:p>
-    <w:p>
-      <w:pPr>
-        <w:spacing w:line="480" w:lineRule="auto"/>
-        <w:ind w:firstLine="720"/>
-        <w:rPr>
-          <w:sz w:val="24"/>
-          <w:szCs w:val="24"/>
-        </w:rPr>
-      </w:pPr>
-      <w:r>
-        <w:rPr>
-          <w:sz w:val="24"/>
-          <w:szCs w:val="24"/>
-        </w:rPr>
-        <w:t xml:space="preserve">For </w:t>
-      </w:r>
-      <w:r>
-        <w:rPr>
-          <w:i/>
-          <w:iCs/>
-          <w:sz w:val="24"/>
-          <w:szCs w:val="24"/>
-        </w:rPr>
-        <w:t xml:space="preserve">each </w:t>
-      </w:r>
-      <w:r>
-        <w:rPr>
-          <w:sz w:val="24"/>
-          <w:szCs w:val="24"/>
-        </w:rPr>
-        <w:t>statistical test</w:t>
-      </w:r>
-      <w:r>
-        <w:rPr>
-          <w:sz w:val="24"/>
-          <w:szCs w:val="24"/>
-        </w:rPr>
-        <w:t xml:space="preserve"> or model</w:t>
-      </w:r>
-      <w:r>
-        <w:rPr>
-          <w:sz w:val="24"/>
-          <w:szCs w:val="24"/>
-        </w:rPr>
-        <w:t xml:space="preserve">, </w:t>
-      </w:r>
-      <w:r>
-        <w:rPr>
-          <w:sz w:val="24"/>
-          <w:szCs w:val="24"/>
-        </w:rPr>
-        <w:t>describe why it is an appropriate choice</w:t>
-      </w:r>
-      <w:r>
-        <w:rPr>
-          <w:sz w:val="24"/>
-          <w:szCs w:val="24"/>
-        </w:rPr>
-        <w:t xml:space="preserve">. This may repeat parts of section C.2.A. </w:t>
-      </w:r>
-    </w:p>
-    <w:p>
-      <w:pPr>
-        <w:pStyle w:val="Heading2"/>
-        <w:spacing w:before="0" w:line="480" w:lineRule="auto"/>
-        <w:rPr>
-          <w:color w:val="000000" w:themeColor="text1"/>
-          <w:sz w:val="24"/>
-          <w:szCs w:val="24"/>
-        </w:rPr>
-      </w:pPr>
-      <w:bookmarkStart w:id="26" w:name="_Toc157862960"/>
-      <w:r>
-        <w:rPr>
-          <w:color w:val="000000" w:themeColor="text1"/>
-          <w:sz w:val="24"/>
-          <w:szCs w:val="24"/>
-        </w:rPr>
-        <w:t>C.5 Practical Significance</w:t>
-      </w:r>
-      <w:bookmarkEnd w:id="26"/>
-    </w:p>
-    <w:p>
-      <w:pPr>
-        <w:spacing w:line="480" w:lineRule="auto"/>
-        <w:ind w:firstLine="720"/>
-        <w:rPr>
-          <w:color w:val="00B050"/>
-          <w:sz w:val="24"/>
-          <w:szCs w:val="24"/>
-        </w:rPr>
-      </w:pPr>
+        <w:t>4</w:t>
+      </w:r>
       <w:r>
         <w:rPr>
           <w:b/>
@@ -8547,8 +8116,572 @@
           <w:sz w:val="24"/>
           <w:szCs w:val="24"/>
         </w:rPr>
-        <w:t xml:space="preserve">Rubric </w:t>
-      </w:r>
+        <w:t>:</w:t>
+      </w:r>
+      <w:r>
+        <w:rPr>
+          <w:color w:val="00B050"/>
+          <w:sz w:val="24"/>
+          <w:szCs w:val="24"/>
+        </w:rPr>
+        <w:t xml:space="preserve"> </w:t>
+      </w:r>
+      <w:r>
+        <w:rPr>
+          <w:color w:val="00B050"/>
+          <w:sz w:val="24"/>
+          <w:szCs w:val="24"/>
+        </w:rPr>
+        <w:t>The submission thoroughly and accurately describes the methods and metrics. The description includes specific details on how the methods and metrics will evaluate statistical significance.</w:t>
+      </w:r>
+    </w:p>
+    <w:p>
+      <w:pPr>
+        <w:spacing w:line="480" w:lineRule="auto"/>
+        <w:ind w:firstLine="720"/>
+        <w:rPr>
+          <w:sz w:val="24"/>
+          <w:szCs w:val="24"/>
+        </w:rPr>
+      </w:pPr>
+      <w:r>
+        <w:rPr>
+          <w:sz w:val="24"/>
+          <w:szCs w:val="24"/>
+        </w:rPr>
+        <w:lastRenderedPageBreak/>
+        <w:t xml:space="preserve">For </w:t>
+      </w:r>
+      <w:r>
+        <w:rPr>
+          <w:i/>
+          <w:iCs/>
+          <w:sz w:val="24"/>
+          <w:szCs w:val="24"/>
+        </w:rPr>
+        <w:t xml:space="preserve">each </w:t>
+      </w:r>
+      <w:r>
+        <w:rPr>
+          <w:sz w:val="24"/>
+          <w:szCs w:val="24"/>
+        </w:rPr>
+        <w:t xml:space="preserve">statistical test, </w:t>
+      </w:r>
+      <w:r>
+        <w:rPr>
+          <w:sz w:val="24"/>
+          <w:szCs w:val="24"/>
+        </w:rPr>
+        <w:t>provide the following information:</w:t>
+      </w:r>
+    </w:p>
+    <w:p>
+      <w:pPr>
+        <w:pStyle w:val="ListParagraph"/>
+        <w:numPr>
+          <w:ilvl w:val="0"/>
+          <w:numId w:val="13"/>
+        </w:numPr>
+        <w:spacing w:line="480" w:lineRule="auto"/>
+        <w:rPr>
+          <w:sz w:val="24"/>
+          <w:szCs w:val="24"/>
+        </w:rPr>
+      </w:pPr>
+      <w:r>
+        <w:rPr>
+          <w:sz w:val="24"/>
+          <w:szCs w:val="24"/>
+        </w:rPr>
+        <w:t xml:space="preserve">A </w:t>
+      </w:r>
+      <w:r>
+        <w:rPr>
+          <w:sz w:val="24"/>
+          <w:szCs w:val="24"/>
+        </w:rPr>
+        <w:t>null hypothesis (the opposite of your hypothesis).</w:t>
+      </w:r>
+    </w:p>
+    <w:p>
+      <w:pPr>
+        <w:pStyle w:val="ListParagraph"/>
+        <w:numPr>
+          <w:ilvl w:val="0"/>
+          <w:numId w:val="13"/>
+        </w:numPr>
+        <w:spacing w:line="480" w:lineRule="auto"/>
+        <w:rPr>
+          <w:sz w:val="24"/>
+          <w:szCs w:val="24"/>
+        </w:rPr>
+      </w:pPr>
+      <w:r>
+        <w:rPr>
+          <w:sz w:val="24"/>
+          <w:szCs w:val="24"/>
+        </w:rPr>
+        <w:t xml:space="preserve">The </w:t>
+      </w:r>
+      <w:r>
+        <w:rPr>
+          <w:sz w:val="24"/>
+          <w:szCs w:val="24"/>
+        </w:rPr>
+        <w:t xml:space="preserve">planned </w:t>
+      </w:r>
+      <w:r>
+        <w:rPr>
+          <w:sz w:val="24"/>
+          <w:szCs w:val="24"/>
+        </w:rPr>
+        <w:t xml:space="preserve">statistical </w:t>
+      </w:r>
+      <w:proofErr w:type="gramStart"/>
+      <w:r>
+        <w:rPr>
+          <w:sz w:val="24"/>
+          <w:szCs w:val="24"/>
+        </w:rPr>
+        <w:t>test .</w:t>
+      </w:r>
+      <w:proofErr w:type="gramEnd"/>
+    </w:p>
+    <w:p>
+      <w:pPr>
+        <w:pStyle w:val="ListParagraph"/>
+        <w:numPr>
+          <w:ilvl w:val="0"/>
+          <w:numId w:val="13"/>
+        </w:numPr>
+        <w:spacing w:line="480" w:lineRule="auto"/>
+        <w:rPr>
+          <w:sz w:val="24"/>
+          <w:szCs w:val="24"/>
+        </w:rPr>
+      </w:pPr>
+      <w:r>
+        <w:rPr>
+          <w:sz w:val="24"/>
+          <w:szCs w:val="24"/>
+        </w:rPr>
+        <w:t>The metric(s) generated from that test (</w:t>
+      </w:r>
+      <w:r>
+        <w:rPr>
+          <w:sz w:val="24"/>
+          <w:szCs w:val="24"/>
+        </w:rPr>
+        <w:t>e.g., a t-stat) from which probability is derived.</w:t>
+      </w:r>
+    </w:p>
+    <w:p>
+      <w:pPr>
+        <w:pStyle w:val="ListParagraph"/>
+        <w:numPr>
+          <w:ilvl w:val="0"/>
+          <w:numId w:val="13"/>
+        </w:numPr>
+        <w:spacing w:line="480" w:lineRule="auto"/>
+        <w:rPr>
+          <w:sz w:val="24"/>
+          <w:szCs w:val="24"/>
+        </w:rPr>
+      </w:pPr>
+      <w:r>
+        <w:rPr>
+          <w:sz w:val="24"/>
+          <w:szCs w:val="24"/>
+        </w:rPr>
+        <w:t xml:space="preserve">The </w:t>
+      </w:r>
+      <w:r>
+        <w:rPr>
+          <w:i/>
+          <w:iCs/>
+          <w:sz w:val="24"/>
+          <w:szCs w:val="24"/>
+        </w:rPr>
+        <w:t xml:space="preserve">alpha </w:t>
+      </w:r>
+      <w:r>
+        <w:rPr>
+          <w:sz w:val="24"/>
+          <w:szCs w:val="24"/>
+        </w:rPr>
+        <w:t>value (</w:t>
+      </w:r>
+      <w:r>
+        <w:rPr>
+          <w:sz w:val="24"/>
+          <w:szCs w:val="24"/>
+        </w:rPr>
+        <w:t>denoted</w:t>
+      </w:r>
+      <w:r>
+        <w:rPr>
+          <w:sz w:val="24"/>
+          <w:szCs w:val="24"/>
+        </w:rPr>
+        <w:t xml:space="preserve"> </w:t>
+      </w:r>
+      <w:r>
+        <w:rPr>
+          <w:sz w:val="24"/>
+          <w:szCs w:val="24"/>
+        </w:rPr>
+        <w:t>α</w:t>
+      </w:r>
+      <w:r>
+        <w:rPr>
+          <w:sz w:val="24"/>
+          <w:szCs w:val="24"/>
+        </w:rPr>
+        <w:t>; usually 1% or 5%</w:t>
+      </w:r>
+      <w:r>
+        <w:rPr>
+          <w:sz w:val="24"/>
+          <w:szCs w:val="24"/>
+        </w:rPr>
+        <w:t xml:space="preserve">) </w:t>
+      </w:r>
+      <w:r>
+        <w:rPr>
+          <w:sz w:val="24"/>
+          <w:szCs w:val="24"/>
+        </w:rPr>
+        <w:t xml:space="preserve">that will be </w:t>
+      </w:r>
+      <w:r>
+        <w:rPr>
+          <w:sz w:val="24"/>
+          <w:szCs w:val="24"/>
+        </w:rPr>
+        <w:t>used to determine stat</w:t>
+      </w:r>
+      <w:r>
+        <w:rPr>
+          <w:sz w:val="24"/>
+          <w:szCs w:val="24"/>
+        </w:rPr>
+        <w:t>istical significance (e.g., if α = .0</w:t>
+      </w:r>
+      <w:r>
+        <w:rPr>
+          <w:sz w:val="24"/>
+          <w:szCs w:val="24"/>
+        </w:rPr>
+        <w:t>5</w:t>
+      </w:r>
+      <w:r>
+        <w:rPr>
+          <w:sz w:val="24"/>
+          <w:szCs w:val="24"/>
+        </w:rPr>
+        <w:t xml:space="preserve"> and </w:t>
+      </w:r>
+      <w:r>
+        <w:rPr>
+          <w:i/>
+          <w:iCs/>
+          <w:sz w:val="24"/>
+          <w:szCs w:val="24"/>
+        </w:rPr>
+        <w:t>p</w:t>
+      </w:r>
+      <w:r>
+        <w:rPr>
+          <w:i/>
+          <w:iCs/>
+          <w:sz w:val="24"/>
+          <w:szCs w:val="24"/>
+        </w:rPr>
+        <w:softHyphen/>
+      </w:r>
+      <w:r>
+        <w:rPr>
+          <w:sz w:val="24"/>
+          <w:szCs w:val="24"/>
+        </w:rPr>
+        <w:t>-value = .0</w:t>
+      </w:r>
+      <w:r>
+        <w:rPr>
+          <w:sz w:val="24"/>
+          <w:szCs w:val="24"/>
+        </w:rPr>
+        <w:t xml:space="preserve">25 then the null hypothesis will be </w:t>
+      </w:r>
+      <w:r>
+        <w:rPr>
+          <w:sz w:val="24"/>
+          <w:szCs w:val="24"/>
+        </w:rPr>
+        <w:t xml:space="preserve">rejected and there is sufficient </w:t>
+      </w:r>
+      <w:r>
+        <w:rPr>
+          <w:sz w:val="24"/>
+          <w:szCs w:val="24"/>
+        </w:rPr>
+        <w:t>evidence</w:t>
+      </w:r>
+      <w:r>
+        <w:rPr>
+          <w:sz w:val="24"/>
+          <w:szCs w:val="24"/>
+        </w:rPr>
+        <w:t xml:space="preserve"> to support the hypothesis). </w:t>
+      </w:r>
+    </w:p>
+    <w:p>
+      <w:pPr>
+        <w:spacing w:line="480" w:lineRule="auto"/>
+        <w:ind w:firstLine="720"/>
+        <w:rPr>
+          <w:sz w:val="24"/>
+          <w:szCs w:val="24"/>
+        </w:rPr>
+      </w:pPr>
+      <w:r>
+        <w:rPr>
+          <w:sz w:val="24"/>
+          <w:szCs w:val="24"/>
+        </w:rPr>
+        <w:t xml:space="preserve">For </w:t>
+      </w:r>
+      <w:r>
+        <w:rPr>
+          <w:i/>
+          <w:iCs/>
+          <w:sz w:val="24"/>
+          <w:szCs w:val="24"/>
+        </w:rPr>
+        <w:t xml:space="preserve">each </w:t>
+      </w:r>
+      <w:r>
+        <w:rPr>
+          <w:sz w:val="24"/>
+          <w:szCs w:val="24"/>
+        </w:rPr>
+        <w:t>model, provide the following information:</w:t>
+      </w:r>
+    </w:p>
+    <w:p>
+      <w:pPr>
+        <w:pStyle w:val="ListParagraph"/>
+        <w:numPr>
+          <w:ilvl w:val="0"/>
+          <w:numId w:val="13"/>
+        </w:numPr>
+        <w:spacing w:line="480" w:lineRule="auto"/>
+        <w:rPr>
+          <w:sz w:val="24"/>
+          <w:szCs w:val="24"/>
+        </w:rPr>
+      </w:pPr>
+      <w:r>
+        <w:rPr>
+          <w:sz w:val="24"/>
+          <w:szCs w:val="24"/>
+        </w:rPr>
+        <w:t xml:space="preserve">The type </w:t>
+      </w:r>
+      <w:r>
+        <w:rPr>
+          <w:sz w:val="24"/>
+          <w:szCs w:val="24"/>
+        </w:rPr>
+        <w:t xml:space="preserve">of model, e.g., supervised regression, supervised classification, etc. </w:t>
+      </w:r>
+    </w:p>
+    <w:p>
+      <w:pPr>
+        <w:pStyle w:val="ListParagraph"/>
+        <w:numPr>
+          <w:ilvl w:val="0"/>
+          <w:numId w:val="13"/>
+        </w:numPr>
+        <w:spacing w:line="480" w:lineRule="auto"/>
+        <w:rPr>
+          <w:sz w:val="24"/>
+          <w:szCs w:val="24"/>
+        </w:rPr>
+      </w:pPr>
+      <w:r>
+        <w:rPr>
+          <w:sz w:val="24"/>
+          <w:szCs w:val="24"/>
+        </w:rPr>
+        <w:t xml:space="preserve">The </w:t>
+      </w:r>
+      <w:r>
+        <w:rPr>
+          <w:sz w:val="24"/>
+          <w:szCs w:val="24"/>
+        </w:rPr>
+        <w:t>algorithm</w:t>
+      </w:r>
+      <w:r>
+        <w:rPr>
+          <w:sz w:val="24"/>
+          <w:szCs w:val="24"/>
+        </w:rPr>
+        <w:t xml:space="preserve">(s) </w:t>
+      </w:r>
+      <w:r>
+        <w:rPr>
+          <w:sz w:val="24"/>
+          <w:szCs w:val="24"/>
+        </w:rPr>
+        <w:t xml:space="preserve">to be </w:t>
+      </w:r>
+      <w:r>
+        <w:rPr>
+          <w:sz w:val="24"/>
+          <w:szCs w:val="24"/>
+        </w:rPr>
+        <w:t xml:space="preserve">used to </w:t>
+      </w:r>
+      <w:r>
+        <w:rPr>
+          <w:sz w:val="24"/>
+          <w:szCs w:val="24"/>
+        </w:rPr>
+        <w:t xml:space="preserve">develop the </w:t>
+      </w:r>
+      <w:r>
+        <w:rPr>
+          <w:sz w:val="24"/>
+          <w:szCs w:val="24"/>
+        </w:rPr>
+        <w:t>model</w:t>
+      </w:r>
+      <w:r>
+        <w:rPr>
+          <w:sz w:val="24"/>
+          <w:szCs w:val="24"/>
+        </w:rPr>
+        <w:t>.</w:t>
+      </w:r>
+    </w:p>
+    <w:p>
+      <w:pPr>
+        <w:pStyle w:val="ListParagraph"/>
+        <w:numPr>
+          <w:ilvl w:val="0"/>
+          <w:numId w:val="13"/>
+        </w:numPr>
+        <w:spacing w:line="480" w:lineRule="auto"/>
+        <w:rPr>
+          <w:sz w:val="24"/>
+          <w:szCs w:val="24"/>
+        </w:rPr>
+      </w:pPr>
+      <w:r>
+        <w:rPr>
+          <w:sz w:val="24"/>
+          <w:szCs w:val="24"/>
+        </w:rPr>
+        <w:t xml:space="preserve">The metric(s) </w:t>
+      </w:r>
+      <w:r>
+        <w:rPr>
+          <w:sz w:val="24"/>
+          <w:szCs w:val="24"/>
+        </w:rPr>
+        <w:t xml:space="preserve">to be </w:t>
+      </w:r>
+      <w:r>
+        <w:rPr>
+          <w:sz w:val="24"/>
+          <w:szCs w:val="24"/>
+        </w:rPr>
+        <w:t xml:space="preserve">used to assess </w:t>
+      </w:r>
+      <w:r>
+        <w:rPr>
+          <w:sz w:val="24"/>
+          <w:szCs w:val="24"/>
+        </w:rPr>
+        <w:t xml:space="preserve">performance. </w:t>
+      </w:r>
+    </w:p>
+    <w:p>
+      <w:pPr>
+        <w:pStyle w:val="ListParagraph"/>
+        <w:numPr>
+          <w:ilvl w:val="0"/>
+          <w:numId w:val="13"/>
+        </w:numPr>
+        <w:spacing w:line="480" w:lineRule="auto"/>
+        <w:rPr>
+          <w:sz w:val="24"/>
+          <w:szCs w:val="24"/>
+        </w:rPr>
+      </w:pPr>
+      <w:r>
+        <w:rPr>
+          <w:sz w:val="24"/>
+          <w:szCs w:val="24"/>
+        </w:rPr>
+        <w:t xml:space="preserve">The benchmark to which the above metric(s) will be compared to </w:t>
+      </w:r>
+      <w:r>
+        <w:rPr>
+          <w:sz w:val="24"/>
+          <w:szCs w:val="24"/>
+        </w:rPr>
+        <w:t xml:space="preserve">determine success of the model(s), e.g., </w:t>
+      </w:r>
+      <w:r>
+        <w:rPr>
+          <w:sz w:val="24"/>
+          <w:szCs w:val="24"/>
+        </w:rPr>
+        <w:t>“</w:t>
+      </w:r>
+      <w:r>
+        <w:rPr>
+          <w:sz w:val="24"/>
+          <w:szCs w:val="24"/>
+        </w:rPr>
+        <w:t>I</w:t>
+      </w:r>
+      <w:r>
+        <w:rPr>
+          <w:sz w:val="24"/>
+          <w:szCs w:val="24"/>
+        </w:rPr>
+        <w:t>f the correlation coefficient is ≥ .6, the model will be</w:t>
+      </w:r>
+      <w:r>
+        <w:rPr>
+          <w:sz w:val="24"/>
+          <w:szCs w:val="24"/>
+        </w:rPr>
+        <w:t xml:space="preserve"> considered successful…”</w:t>
+      </w:r>
+      <w:r>
+        <w:rPr>
+          <w:sz w:val="24"/>
+          <w:szCs w:val="24"/>
+        </w:rPr>
+        <w:t xml:space="preserve"> </w:t>
+      </w:r>
+    </w:p>
+    <w:p>
+      <w:pPr>
+        <w:spacing w:line="480" w:lineRule="auto"/>
+        <w:ind w:firstLine="720"/>
+        <w:rPr>
+          <w:color w:val="00B050"/>
+          <w:sz w:val="24"/>
+          <w:szCs w:val="24"/>
+        </w:rPr>
+      </w:pPr>
       <w:r>
         <w:rPr>
           <w:b/>
@@ -8557,7 +8690,7 @@
           <w:sz w:val="24"/>
           <w:szCs w:val="24"/>
         </w:rPr>
-        <w:t>C</w:t>
+        <w:t xml:space="preserve">Rubric </w:t>
       </w:r>
       <w:r>
         <w:rPr>
@@ -8567,7 +8700,7 @@
           <w:sz w:val="24"/>
           <w:szCs w:val="24"/>
         </w:rPr>
-        <w:t>5</w:t>
+        <w:t>C4A</w:t>
       </w:r>
       <w:r>
         <w:rPr>
@@ -8593,7 +8726,15 @@
           <w:sz w:val="24"/>
           <w:szCs w:val="24"/>
         </w:rPr>
-        <w:t>The submission describes how the practical significance of the data analytics solution will be assessed, including specific criteria regarding whether the solution has provided the expected benefits and supported a decision-making process in the context of the chosen research question or organizational need.</w:t>
+        <w:t>The submission justifies the chosen methods and metrics, including specific, logical, and well-supported reasons for why the chosen methods and metrics are appropriate for the data analytics solution</w:t>
+      </w:r>
+      <w:r>
+        <w:rPr>
+          <w:color w:val="00B050"/>
+          <w:sz w:val="24"/>
+          <w:szCs w:val="24"/>
+        </w:rPr>
+        <w:t>.</w:t>
       </w:r>
     </w:p>
     <w:p>
@@ -8610,78 +8751,51 @@
           <w:sz w:val="24"/>
           <w:szCs w:val="24"/>
         </w:rPr>
-        <w:lastRenderedPageBreak/>
-        <w:t xml:space="preserve">Practical significance refers to how meaningful your findings are in practical application. Results are practically significant when the difference is large enough to be meaningful in real life. This is subjective. But at minimum discuss some criteria to judge the practical significance and how this will be used to support </w:t>
-      </w:r>
-      <w:r>
-        <w:rPr>
-          <w:sz w:val="24"/>
-          <w:szCs w:val="24"/>
-        </w:rPr>
-        <w:t xml:space="preserve">the research question or </w:t>
-      </w:r>
-      <w:r>
-        <w:rPr>
-          <w:sz w:val="24"/>
-          <w:szCs w:val="24"/>
-        </w:rPr>
-        <w:t>organizational need</w:t>
-      </w:r>
-      <w:r>
-        <w:rPr>
-          <w:sz w:val="24"/>
-          <w:szCs w:val="24"/>
-        </w:rPr>
-        <w:t xml:space="preserve"> from A1.</w:t>
-      </w:r>
-      <w:r>
-        <w:rPr>
-          <w:sz w:val="24"/>
-          <w:szCs w:val="24"/>
-        </w:rPr>
-        <w:t xml:space="preserve"> C</w:t>
-      </w:r>
-      <w:r>
-        <w:rPr>
-          <w:sz w:val="24"/>
-          <w:szCs w:val="24"/>
-        </w:rPr>
-        <w:t xml:space="preserve">onsider including an </w:t>
-      </w:r>
-      <w:r>
-        <w:rPr>
-          <w:sz w:val="24"/>
-          <w:szCs w:val="24"/>
-        </w:rPr>
-        <w:t>example</w:t>
-      </w:r>
-      <w:r>
-        <w:rPr>
-          <w:sz w:val="24"/>
-          <w:szCs w:val="24"/>
-        </w:rPr>
-        <w:t xml:space="preserve"> of how the client might apply your </w:t>
-      </w:r>
-      <w:r>
-        <w:rPr>
-          <w:sz w:val="24"/>
-          <w:szCs w:val="24"/>
-        </w:rPr>
-        <w:t>work</w:t>
-      </w:r>
-      <w:r>
-        <w:rPr>
-          <w:sz w:val="24"/>
-          <w:szCs w:val="24"/>
-        </w:rPr>
-        <w:t xml:space="preserve"> discussed in sections C1 through C.4.A</w:t>
-      </w:r>
-      <w:r>
-        <w:rPr>
-          <w:sz w:val="24"/>
-          <w:szCs w:val="24"/>
-        </w:rPr>
-        <w:t xml:space="preserve">. </w:t>
+        <w:t xml:space="preserve">For </w:t>
+      </w:r>
+      <w:r>
+        <w:rPr>
+          <w:i/>
+          <w:iCs/>
+          <w:sz w:val="24"/>
+          <w:szCs w:val="24"/>
+        </w:rPr>
+        <w:t xml:space="preserve">each </w:t>
+      </w:r>
+      <w:r>
+        <w:rPr>
+          <w:sz w:val="24"/>
+          <w:szCs w:val="24"/>
+        </w:rPr>
+        <w:t>statistical test</w:t>
+      </w:r>
+      <w:r>
+        <w:rPr>
+          <w:sz w:val="24"/>
+          <w:szCs w:val="24"/>
+        </w:rPr>
+        <w:t xml:space="preserve"> or model</w:t>
+      </w:r>
+      <w:r>
+        <w:rPr>
+          <w:sz w:val="24"/>
+          <w:szCs w:val="24"/>
+        </w:rPr>
+        <w:t xml:space="preserve">, </w:t>
+      </w:r>
+      <w:r>
+        <w:rPr>
+          <w:sz w:val="24"/>
+          <w:szCs w:val="24"/>
+        </w:rPr>
+        <w:t>describe why it is an appropriate choice</w:t>
+      </w:r>
+      <w:r>
+        <w:rPr>
+          <w:sz w:val="24"/>
+          <w:szCs w:val="24"/>
+        </w:rPr>
+        <w:t xml:space="preserve">. This may repeat parts of section C.2.A. </w:t>
       </w:r>
     </w:p>
     <w:p>
@@ -8694,16 +8808,16 @@
           <w:szCs w:val="24"/>
         </w:rPr>
       </w:pPr>
-      <w:bookmarkStart w:id="27" w:name="_Toc1263386613"/>
+      <w:bookmarkStart w:id="26" w:name="_Toc157862960"/>
       <w:r>
         <w:rPr>
           <w:color w:val="000000" w:themeColor="text1"/>
           <w:sz w:val="24"/>
           <w:szCs w:val="24"/>
         </w:rPr>
-        <w:t>C.6 Visual Communication</w:t>
-      </w:r>
-      <w:bookmarkEnd w:id="27"/>
+        <w:t>C.5 Practical Significance</w:t>
+      </w:r>
+      <w:bookmarkEnd w:id="26"/>
     </w:p>
     <w:p>
       <w:pPr>
@@ -8743,7 +8857,7 @@
           <w:sz w:val="24"/>
           <w:szCs w:val="24"/>
         </w:rPr>
-        <w:t>6</w:t>
+        <w:t>5</w:t>
       </w:r>
       <w:r>
         <w:rPr>
@@ -8769,6 +8883,190 @@
           <w:sz w:val="24"/>
           <w:szCs w:val="24"/>
         </w:rPr>
+        <w:t xml:space="preserve">The submission describes how the practical significance of the data analytics solution will be assessed, including specific criteria regarding whether the solution has provided </w:t>
+      </w:r>
+      <w:r>
+        <w:rPr>
+          <w:color w:val="00B050"/>
+          <w:sz w:val="24"/>
+          <w:szCs w:val="24"/>
+        </w:rPr>
+        <w:lastRenderedPageBreak/>
+        <w:t>the expected benefits and supported a decision-making process in the context of the chosen research question or organizational need.</w:t>
+      </w:r>
+    </w:p>
+    <w:p>
+      <w:pPr>
+        <w:spacing w:line="480" w:lineRule="auto"/>
+        <w:ind w:firstLine="720"/>
+        <w:rPr>
+          <w:sz w:val="24"/>
+          <w:szCs w:val="24"/>
+        </w:rPr>
+      </w:pPr>
+      <w:r>
+        <w:rPr>
+          <w:sz w:val="24"/>
+          <w:szCs w:val="24"/>
+        </w:rPr>
+        <w:t xml:space="preserve">Practical significance refers to how meaningful your findings are in practical application. Results are practically significant when the difference is large enough to be meaningful in real life. This is subjective. But at minimum discuss some criteria to judge the practical significance and how this will be used to support </w:t>
+      </w:r>
+      <w:r>
+        <w:rPr>
+          <w:sz w:val="24"/>
+          <w:szCs w:val="24"/>
+        </w:rPr>
+        <w:t xml:space="preserve">the research question or </w:t>
+      </w:r>
+      <w:r>
+        <w:rPr>
+          <w:sz w:val="24"/>
+          <w:szCs w:val="24"/>
+        </w:rPr>
+        <w:t>organizational need</w:t>
+      </w:r>
+      <w:r>
+        <w:rPr>
+          <w:sz w:val="24"/>
+          <w:szCs w:val="24"/>
+        </w:rPr>
+        <w:t xml:space="preserve"> from A1.</w:t>
+      </w:r>
+      <w:r>
+        <w:rPr>
+          <w:sz w:val="24"/>
+          <w:szCs w:val="24"/>
+        </w:rPr>
+        <w:t xml:space="preserve"> C</w:t>
+      </w:r>
+      <w:r>
+        <w:rPr>
+          <w:sz w:val="24"/>
+          <w:szCs w:val="24"/>
+        </w:rPr>
+        <w:t xml:space="preserve">onsider including an </w:t>
+      </w:r>
+      <w:r>
+        <w:rPr>
+          <w:sz w:val="24"/>
+          <w:szCs w:val="24"/>
+        </w:rPr>
+        <w:t>example</w:t>
+      </w:r>
+      <w:r>
+        <w:rPr>
+          <w:sz w:val="24"/>
+          <w:szCs w:val="24"/>
+        </w:rPr>
+        <w:t xml:space="preserve"> of how the client might apply your </w:t>
+      </w:r>
+      <w:r>
+        <w:rPr>
+          <w:sz w:val="24"/>
+          <w:szCs w:val="24"/>
+        </w:rPr>
+        <w:t>work</w:t>
+      </w:r>
+      <w:r>
+        <w:rPr>
+          <w:sz w:val="24"/>
+          <w:szCs w:val="24"/>
+        </w:rPr>
+        <w:t xml:space="preserve"> discussed in sections C1 through C.4.A</w:t>
+      </w:r>
+      <w:r>
+        <w:rPr>
+          <w:sz w:val="24"/>
+          <w:szCs w:val="24"/>
+        </w:rPr>
+        <w:t xml:space="preserve">. </w:t>
+      </w:r>
+    </w:p>
+    <w:p>
+      <w:pPr>
+        <w:pStyle w:val="Heading2"/>
+        <w:spacing w:before="0" w:line="480" w:lineRule="auto"/>
+        <w:rPr>
+          <w:color w:val="000000" w:themeColor="text1"/>
+          <w:sz w:val="24"/>
+          <w:szCs w:val="24"/>
+        </w:rPr>
+      </w:pPr>
+      <w:bookmarkStart w:id="27" w:name="_Toc1263386613"/>
+      <w:r>
+        <w:rPr>
+          <w:color w:val="000000" w:themeColor="text1"/>
+          <w:sz w:val="24"/>
+          <w:szCs w:val="24"/>
+        </w:rPr>
+        <w:t>C.6 Visual Communication</w:t>
+      </w:r>
+      <w:bookmarkEnd w:id="27"/>
+    </w:p>
+    <w:p>
+      <w:pPr>
+        <w:spacing w:line="480" w:lineRule="auto"/>
+        <w:ind w:firstLine="720"/>
+        <w:rPr>
+          <w:color w:val="00B050"/>
+          <w:sz w:val="24"/>
+          <w:szCs w:val="24"/>
+        </w:rPr>
+      </w:pPr>
+      <w:r>
+        <w:rPr>
+          <w:b/>
+          <w:bCs/>
+          <w:color w:val="00B050"/>
+          <w:sz w:val="24"/>
+          <w:szCs w:val="24"/>
+        </w:rPr>
+        <w:t xml:space="preserve">Rubric </w:t>
+      </w:r>
+      <w:r>
+        <w:rPr>
+          <w:b/>
+          <w:bCs/>
+          <w:color w:val="00B050"/>
+          <w:sz w:val="24"/>
+          <w:szCs w:val="24"/>
+        </w:rPr>
+        <w:t>C</w:t>
+      </w:r>
+      <w:r>
+        <w:rPr>
+          <w:b/>
+          <w:bCs/>
+          <w:color w:val="00B050"/>
+          <w:sz w:val="24"/>
+          <w:szCs w:val="24"/>
+        </w:rPr>
+        <w:t>6</w:t>
+      </w:r>
+      <w:r>
+        <w:rPr>
+          <w:b/>
+          <w:bCs/>
+          <w:color w:val="00B050"/>
+          <w:sz w:val="24"/>
+          <w:szCs w:val="24"/>
+        </w:rPr>
+        <w:t>:</w:t>
+      </w:r>
+      <w:r>
+        <w:rPr>
+          <w:color w:val="00B050"/>
+          <w:sz w:val="24"/>
+          <w:szCs w:val="24"/>
+        </w:rPr>
+        <w:t xml:space="preserve"> </w:t>
+      </w:r>
+      <w:r>
+        <w:rPr>
+          <w:color w:val="00B050"/>
+          <w:sz w:val="24"/>
+          <w:szCs w:val="24"/>
+        </w:rPr>
         <w:t>The submission describes key details about </w:t>
       </w:r>
       <w:r>
@@ -9115,6 +9413,7 @@
           <w:sz w:val="24"/>
           <w:szCs w:val="24"/>
         </w:rPr>
+        <w:lastRenderedPageBreak/>
         <w:t xml:space="preserve">D.2 </w:t>
       </w:r>
       <w:r>
@@ -9204,7 +9503,6 @@
           <w:sz w:val="24"/>
           <w:szCs w:val="24"/>
         </w:rPr>
-        <w:lastRenderedPageBreak/>
         <w:tab/>
       </w:r>
       <w:r>
@@ -9892,6 +10190,7 @@
           <w:sz w:val="24"/>
           <w:szCs w:val="24"/>
         </w:rPr>
+        <w:lastRenderedPageBreak/>
         <w:t>E</w:t>
       </w:r>
       <w:r>
@@ -10000,16 +10299,7 @@
           <w:sz w:val="24"/>
           <w:szCs w:val="24"/>
         </w:rPr>
-        <w:t xml:space="preserve"> of the considerations </w:t>
-      </w:r>
-      <w:r>
-        <w:rPr>
-          <w:color w:val="00B050"/>
-          <w:sz w:val="24"/>
-          <w:szCs w:val="24"/>
-        </w:rPr>
-        <w:lastRenderedPageBreak/>
-        <w:t>discussed in part D5. </w:t>
+        <w:t> of the considerations discussed in part D5. </w:t>
       </w:r>
       <w:r>
         <w:rPr>
@@ -10718,7 +11008,7 @@
   <w:abstractNum w:abstractNumId="0" w15:restartNumberingAfterBreak="0">
     <w:nsid w:val="02EA082F"/>
     <w:multiLevelType w:val="hybridMultilevel"/>
-    <w:tmpl w:val="B456D732"/>
+    <w:tmpl w:val="5EE29084"/>
     <w:lvl w:ilvl="0" w:tplc="04090001">
       <w:start w:val="1"/>
       <w:numFmt w:val="bullet"/>
@@ -11405,6 +11695,92 @@
     </w:lvl>
   </w:abstractNum>
   <w:abstractNum w:abstractNumId="7" w15:restartNumberingAfterBreak="0">
+    <w:nsid w:val="1D934902"/>
+    <w:multiLevelType w:val="multilevel"/>
+    <w:tmpl w:val="02D03262"/>
+    <w:lvl w:ilvl="0">
+      <w:start w:val="1"/>
+      <w:numFmt w:val="decimal"/>
+      <w:lvlText w:val="%1."/>
+      <w:lvlJc w:val="left"/>
+      <w:pPr>
+        <w:ind w:left="720" w:hanging="360"/>
+      </w:pPr>
+    </w:lvl>
+    <w:lvl w:ilvl="1">
+      <w:start w:val="1"/>
+      <w:numFmt w:val="lowerLetter"/>
+      <w:lvlText w:val="%2."/>
+      <w:lvlJc w:val="left"/>
+      <w:pPr>
+        <w:ind w:left="1440" w:hanging="360"/>
+      </w:pPr>
+    </w:lvl>
+    <w:lvl w:ilvl="2">
+      <w:start w:val="1"/>
+      <w:numFmt w:val="lowerRoman"/>
+      <w:lvlText w:val="%3."/>
+      <w:lvlJc w:val="right"/>
+      <w:pPr>
+        <w:ind w:left="2160" w:hanging="180"/>
+      </w:pPr>
+    </w:lvl>
+    <w:lvl w:ilvl="3">
+      <w:start w:val="1"/>
+      <w:numFmt w:val="decimal"/>
+      <w:lvlText w:val="%4."/>
+      <w:lvlJc w:val="left"/>
+      <w:pPr>
+        <w:ind w:left="2880" w:hanging="360"/>
+      </w:pPr>
+    </w:lvl>
+    <w:lvl w:ilvl="4">
+      <w:start w:val="1"/>
+      <w:numFmt w:val="lowerLetter"/>
+      <w:lvlText w:val="%5."/>
+      <w:lvlJc w:val="left"/>
+      <w:pPr>
+        <w:ind w:left="3600" w:hanging="360"/>
+      </w:pPr>
+    </w:lvl>
+    <w:lvl w:ilvl="5">
+      <w:start w:val="1"/>
+      <w:numFmt w:val="lowerRoman"/>
+      <w:lvlText w:val="%6."/>
+      <w:lvlJc w:val="right"/>
+      <w:pPr>
+        <w:ind w:left="4320" w:hanging="180"/>
+      </w:pPr>
+    </w:lvl>
+    <w:lvl w:ilvl="6">
+      <w:start w:val="1"/>
+      <w:numFmt w:val="decimal"/>
+      <w:lvlText w:val="%7."/>
+      <w:lvlJc w:val="left"/>
+      <w:pPr>
+        <w:ind w:left="5040" w:hanging="360"/>
+      </w:pPr>
+    </w:lvl>
+    <w:lvl w:ilvl="7">
+      <w:start w:val="1"/>
+      <w:numFmt w:val="lowerLetter"/>
+      <w:lvlText w:val="%8."/>
+      <w:lvlJc w:val="left"/>
+      <w:pPr>
+        <w:ind w:left="5760" w:hanging="360"/>
+      </w:pPr>
+    </w:lvl>
+    <w:lvl w:ilvl="8">
+      <w:start w:val="1"/>
+      <w:numFmt w:val="lowerRoman"/>
+      <w:lvlText w:val="%9."/>
+      <w:lvlJc w:val="right"/>
+      <w:pPr>
+        <w:ind w:left="6480" w:hanging="180"/>
+      </w:pPr>
+    </w:lvl>
+  </w:abstractNum>
+  <w:abstractNum w:abstractNumId="8" w15:restartNumberingAfterBreak="0">
     <w:nsid w:val="284B751D"/>
     <w:multiLevelType w:val="hybridMultilevel"/>
     <w:tmpl w:val="69F42CBE"/>
@@ -11493,7 +11869,7 @@
       </w:pPr>
     </w:lvl>
   </w:abstractNum>
-  <w:abstractNum w:abstractNumId="8" w15:restartNumberingAfterBreak="0">
+  <w:abstractNum w:abstractNumId="9" w15:restartNumberingAfterBreak="0">
     <w:nsid w:val="2BC437F3"/>
     <w:multiLevelType w:val="multilevel"/>
     <w:tmpl w:val="53E04DF4"/>
@@ -11606,7 +11982,7 @@
       </w:rPr>
     </w:lvl>
   </w:abstractNum>
-  <w:abstractNum w:abstractNumId="9" w15:restartNumberingAfterBreak="0">
+  <w:abstractNum w:abstractNumId="10" w15:restartNumberingAfterBreak="0">
     <w:nsid w:val="42A91BEF"/>
     <w:multiLevelType w:val="hybridMultilevel"/>
     <w:tmpl w:val="95988BCE"/>
@@ -11719,7 +12095,7 @@
       </w:rPr>
     </w:lvl>
   </w:abstractNum>
-  <w:abstractNum w:abstractNumId="10" w15:restartNumberingAfterBreak="0">
+  <w:abstractNum w:abstractNumId="11" w15:restartNumberingAfterBreak="0">
     <w:nsid w:val="4D690337"/>
     <w:multiLevelType w:val="multilevel"/>
     <w:tmpl w:val="02D03262"/>
@@ -11805,7 +12181,7 @@
       </w:pPr>
     </w:lvl>
   </w:abstractNum>
-  <w:abstractNum w:abstractNumId="11" w15:restartNumberingAfterBreak="0">
+  <w:abstractNum w:abstractNumId="12" w15:restartNumberingAfterBreak="0">
     <w:nsid w:val="547A24EE"/>
     <w:multiLevelType w:val="multilevel"/>
     <w:tmpl w:val="0D8AC2EE"/>
@@ -11954,7 +12330,7 @@
       </w:rPr>
     </w:lvl>
   </w:abstractNum>
-  <w:abstractNum w:abstractNumId="12" w15:restartNumberingAfterBreak="0">
+  <w:abstractNum w:abstractNumId="13" w15:restartNumberingAfterBreak="0">
     <w:nsid w:val="5F7673B7"/>
     <w:multiLevelType w:val="multilevel"/>
     <w:tmpl w:val="13FE4860"/>
@@ -12067,7 +12443,7 @@
       </w:rPr>
     </w:lvl>
   </w:abstractNum>
-  <w:abstractNum w:abstractNumId="13" w15:restartNumberingAfterBreak="0">
+  <w:abstractNum w:abstractNumId="14" w15:restartNumberingAfterBreak="0">
     <w:nsid w:val="69843674"/>
     <w:multiLevelType w:val="hybridMultilevel"/>
     <w:tmpl w:val="69321572"/>
@@ -12180,7 +12556,7 @@
       </w:rPr>
     </w:lvl>
   </w:abstractNum>
-  <w:abstractNum w:abstractNumId="14" w15:restartNumberingAfterBreak="0">
+  <w:abstractNum w:abstractNumId="15" w15:restartNumberingAfterBreak="0">
     <w:nsid w:val="725D2507"/>
     <w:multiLevelType w:val="multilevel"/>
     <w:tmpl w:val="69DED80A"/>
@@ -12329,7 +12705,7 @@
       </w:rPr>
     </w:lvl>
   </w:abstractNum>
-  <w:abstractNum w:abstractNumId="15" w15:restartNumberingAfterBreak="0">
+  <w:abstractNum w:abstractNumId="16" w15:restartNumberingAfterBreak="0">
     <w:nsid w:val="76045B01"/>
     <w:multiLevelType w:val="multilevel"/>
     <w:tmpl w:val="115C64D2"/>
@@ -12442,7 +12818,7 @@
       </w:rPr>
     </w:lvl>
   </w:abstractNum>
-  <w:abstractNum w:abstractNumId="16" w15:restartNumberingAfterBreak="0">
+  <w:abstractNum w:abstractNumId="17" w15:restartNumberingAfterBreak="0">
     <w:nsid w:val="794C21E3"/>
     <w:multiLevelType w:val="multilevel"/>
     <w:tmpl w:val="4E7A00AC"/>
@@ -12555,7 +12931,7 @@
       </w:rPr>
     </w:lvl>
   </w:abstractNum>
-  <w:abstractNum w:abstractNumId="17" w15:restartNumberingAfterBreak="0">
+  <w:abstractNum w:abstractNumId="18" w15:restartNumberingAfterBreak="0">
     <w:nsid w:val="7DA5A9AC"/>
     <w:multiLevelType w:val="hybridMultilevel"/>
     <w:tmpl w:val="FFFFFFFF"/>
@@ -12641,7 +13017,7 @@
       </w:pPr>
     </w:lvl>
   </w:abstractNum>
-  <w:abstractNum w:abstractNumId="18" w15:restartNumberingAfterBreak="0">
+  <w:abstractNum w:abstractNumId="19" w15:restartNumberingAfterBreak="0">
     <w:nsid w:val="7E54303E"/>
     <w:multiLevelType w:val="hybridMultilevel"/>
     <w:tmpl w:val="452AED34"/>
@@ -12730,7 +13106,7 @@
       </w:pPr>
     </w:lvl>
   </w:abstractNum>
-  <w:abstractNum w:abstractNumId="19" w15:restartNumberingAfterBreak="0">
+  <w:abstractNum w:abstractNumId="20" w15:restartNumberingAfterBreak="0">
     <w:nsid w:val="7E7C2D50"/>
     <w:multiLevelType w:val="multilevel"/>
     <w:tmpl w:val="2B0CB708"/>
@@ -12843,7 +13219,7 @@
       </w:rPr>
     </w:lvl>
   </w:abstractNum>
-  <w:abstractNum w:abstractNumId="20" w15:restartNumberingAfterBreak="0">
+  <w:abstractNum w:abstractNumId="21" w15:restartNumberingAfterBreak="0">
     <w:nsid w:val="7F5661ED"/>
     <w:multiLevelType w:val="multilevel"/>
     <w:tmpl w:val="367C9F4E"/>
@@ -12957,19 +13333,19 @@
     </w:lvl>
   </w:abstractNum>
   <w:num w:numId="1" w16cid:durableId="785123892">
-    <w:abstractNumId w:val="12"/>
+    <w:abstractNumId w:val="13"/>
   </w:num>
   <w:num w:numId="2" w16cid:durableId="1157575156">
-    <w:abstractNumId w:val="20"/>
+    <w:abstractNumId w:val="21"/>
   </w:num>
   <w:num w:numId="3" w16cid:durableId="1612587344">
-    <w:abstractNumId w:val="15"/>
+    <w:abstractNumId w:val="16"/>
   </w:num>
   <w:num w:numId="4" w16cid:durableId="1905682849">
-    <w:abstractNumId w:val="8"/>
+    <w:abstractNumId w:val="9"/>
   </w:num>
   <w:num w:numId="5" w16cid:durableId="1495991546">
-    <w:abstractNumId w:val="16"/>
+    <w:abstractNumId w:val="17"/>
   </w:num>
   <w:num w:numId="6" w16cid:durableId="731732805">
     <w:abstractNumId w:val="6"/>
@@ -12978,16 +13354,16 @@
     <w:abstractNumId w:val="1"/>
   </w:num>
   <w:num w:numId="8" w16cid:durableId="1395197216">
-    <w:abstractNumId w:val="19"/>
+    <w:abstractNumId w:val="20"/>
   </w:num>
   <w:num w:numId="9" w16cid:durableId="1175879451">
     <w:abstractNumId w:val="5"/>
   </w:num>
   <w:num w:numId="10" w16cid:durableId="1965770853">
-    <w:abstractNumId w:val="11"/>
+    <w:abstractNumId w:val="12"/>
   </w:num>
   <w:num w:numId="11" w16cid:durableId="895164059">
-    <w:abstractNumId w:val="13"/>
+    <w:abstractNumId w:val="14"/>
   </w:num>
   <w:num w:numId="12" w16cid:durableId="287855451">
     <w:abstractNumId w:val="2"/>
@@ -12996,13 +13372,13 @@
     <w:abstractNumId w:val="0"/>
   </w:num>
   <w:num w:numId="14" w16cid:durableId="2083217234">
-    <w:abstractNumId w:val="10"/>
+    <w:abstractNumId w:val="11"/>
   </w:num>
   <w:num w:numId="15" w16cid:durableId="726413697">
-    <w:abstractNumId w:val="14"/>
+    <w:abstractNumId w:val="15"/>
   </w:num>
   <w:num w:numId="16" w16cid:durableId="852767194">
-    <w:abstractNumId w:val="9"/>
+    <w:abstractNumId w:val="10"/>
   </w:num>
   <w:num w:numId="17" w16cid:durableId="543099633">
     <w:abstractNumId w:val="3"/>
@@ -13011,16 +13387,19 @@
     <w:abstractNumId w:val="4"/>
   </w:num>
   <w:num w:numId="19" w16cid:durableId="751774223">
+    <w:abstractNumId w:val="19"/>
+  </w:num>
+  <w:num w:numId="20" w16cid:durableId="1192378333">
+    <w:abstractNumId w:val="8"/>
+  </w:num>
+  <w:num w:numId="21" w16cid:durableId="1953123443">
+    <w:abstractNumId w:val="15"/>
+  </w:num>
+  <w:num w:numId="22" w16cid:durableId="20282186">
     <w:abstractNumId w:val="18"/>
   </w:num>
-  <w:num w:numId="20" w16cid:durableId="1192378333">
+  <w:num w:numId="23" w16cid:durableId="490603453">
     <w:abstractNumId w:val="7"/>
-  </w:num>
-  <w:num w:numId="21" w16cid:durableId="1953123443">
-    <w:abstractNumId w:val="14"/>
-  </w:num>
-  <w:num w:numId="22" w16cid:durableId="20282186">
-    <w:abstractNumId w:val="17"/>
   </w:num>
 </w:numbering>
 </file>

</xml_diff>